<commit_message>
Added all notation definitions to physics model
</commit_message>
<xml_diff>
--- a/Model/Physics model.docx
+++ b/Model/Physics model.docx
@@ -1827,6 +1827,12 @@
     <w:p>
       <w:pPr>
         <w:rPr>
+          <w:rFonts w:asciiTheme="majorHAnsi" w:eastAsiaTheme="majorEastAsia" w:hAnsiTheme="majorHAnsi" w:cstheme="majorBidi"/>
+          <w:b/>
+          <w:bCs/>
+          <w:spacing w:val="4"/>
+          <w:sz w:val="28"/>
+          <w:szCs w:val="28"/>
           <w:lang w:val="en-US"/>
         </w:rPr>
       </w:pPr>
@@ -1834,939 +1840,13 @@
         <w:rPr>
           <w:lang w:val="en-US"/>
         </w:rPr>
-        <w:t>Control and state variables:</w:t>
-      </w:r>
-    </w:p>
-    <w:p>
-      <w:pPr>
-        <w:rPr>
-          <w:lang w:val="en-US"/>
-        </w:rPr>
-      </w:pPr>
-      <m:oMath>
-        <m:r>
-          <w:rPr>
-            <w:rFonts w:ascii="Cambria Math" w:hAnsi="Cambria Math"/>
-            <w:lang w:val="en-US"/>
-          </w:rPr>
-          <m:t>v</m:t>
-        </m:r>
-      </m:oMath>
-      <w:r>
-        <w:rPr>
-          <w:lang w:val="en-US"/>
-        </w:rPr>
-        <w:t xml:space="preserve">: Vehicle </w:t>
+        <w:t>See EKF formulation section for all variable definitions.</w:t>
       </w:r>
       <w:r>
         <w:rPr>
           <w:lang w:val="en-US"/>
         </w:rPr>
-        <w:t>speed</w:t>
-      </w:r>
-      <w:r>
-        <w:rPr>
-          <w:lang w:val="en-US"/>
-        </w:rPr>
-        <w:t xml:space="preserve"> [m/s]</w:t>
-      </w:r>
-    </w:p>
-    <w:p>
-      <w:pPr>
-        <w:rPr>
-          <w:lang w:val="en-US"/>
-        </w:rPr>
-      </w:pPr>
-      <m:oMath>
-        <m:r>
-          <w:rPr>
-            <w:rFonts w:ascii="Cambria Math" w:hAnsi="Cambria Math"/>
-            <w:lang w:val="en-US"/>
-          </w:rPr>
-          <m:t>θ</m:t>
-        </m:r>
-      </m:oMath>
-      <w:r>
-        <w:rPr>
-          <w:lang w:val="en-US"/>
-        </w:rPr>
-        <w:t xml:space="preserve">: </w:t>
-      </w:r>
-      <w:r>
-        <w:rPr>
-          <w:lang w:val="en-US"/>
-        </w:rPr>
-        <w:t xml:space="preserve">Rotation </w:t>
-      </w:r>
-      <w:r>
-        <w:rPr>
-          <w:lang w:val="en-US"/>
-        </w:rPr>
-        <w:t>about</w:t>
-      </w:r>
-      <w:r>
-        <w:rPr>
-          <w:lang w:val="en-US"/>
-        </w:rPr>
-        <w:t xml:space="preserve"> z-axis, relative to x-axis</w:t>
-      </w:r>
-      <w:r>
-        <w:rPr>
-          <w:lang w:val="en-US"/>
-        </w:rPr>
-        <w:t xml:space="preserve"> [rad]</w:t>
-      </w:r>
-    </w:p>
-    <w:p>
-      <w:pPr>
-        <w:rPr>
-          <w:lang w:val="en-US"/>
-        </w:rPr>
-      </w:pPr>
-      <m:oMath>
-        <m:r>
-          <w:rPr>
-            <w:rFonts w:ascii="Cambria Math" w:hAnsi="Cambria Math"/>
-            <w:lang w:val="en-US"/>
-          </w:rPr>
-          <m:t>ω</m:t>
-        </m:r>
-      </m:oMath>
-      <w:r>
-        <w:rPr>
-          <w:lang w:val="en-US"/>
-        </w:rPr>
-        <w:t>: A</w:t>
-      </w:r>
-      <w:proofErr w:type="spellStart"/>
-      <w:r>
-        <w:rPr>
-          <w:lang w:val="en-US"/>
-        </w:rPr>
-        <w:t>ngular</w:t>
-      </w:r>
-      <w:proofErr w:type="spellEnd"/>
-      <w:r>
-        <w:rPr>
-          <w:lang w:val="en-US"/>
-        </w:rPr>
-        <w:t xml:space="preserve"> velocity about z-axis [rad/s]</w:t>
-      </w:r>
-    </w:p>
-    <w:p>
-      <w:pPr>
-        <w:rPr>
-          <w:lang w:val="en-US"/>
-        </w:rPr>
-      </w:pPr>
-      <m:oMath>
-        <m:r>
-          <w:rPr>
-            <w:rFonts w:ascii="Cambria Math" w:hAnsi="Cambria Math"/>
-            <w:lang w:val="en-US"/>
-          </w:rPr>
-          <m:t>T</m:t>
-        </m:r>
-      </m:oMath>
-      <w:r>
-        <w:rPr>
-          <w:lang w:val="en-US"/>
-        </w:rPr>
-        <w:t>: Front wheel drive torque [N-m]</w:t>
-      </w:r>
-    </w:p>
-    <w:p>
-      <w:pPr>
-        <w:rPr>
-          <w:lang w:val="en-US"/>
-        </w:rPr>
-      </w:pPr>
-      <m:oMath>
-        <m:sSub>
-          <m:sSubPr>
-            <m:ctrlPr>
-              <w:rPr>
-                <w:rFonts w:ascii="Cambria Math" w:hAnsi="Cambria Math"/>
-                <w:i/>
-                <w:lang w:val="en-US"/>
-              </w:rPr>
-            </m:ctrlPr>
-          </m:sSubPr>
-          <m:e>
-            <m:r>
-              <w:rPr>
-                <w:rFonts w:ascii="Cambria Math" w:hAnsi="Cambria Math"/>
-                <w:lang w:val="en-US"/>
-              </w:rPr>
-              <m:t>F</m:t>
-            </m:r>
-          </m:e>
-          <m:sub>
-            <m:r>
-              <w:rPr>
-                <w:rFonts w:ascii="Cambria Math" w:hAnsi="Cambria Math"/>
-                <w:lang w:val="en-US"/>
-              </w:rPr>
-              <m:t>f</m:t>
-            </m:r>
-          </m:sub>
-        </m:sSub>
-      </m:oMath>
-      <w:r>
-        <w:rPr>
-          <w:lang w:val="en-US"/>
-        </w:rPr>
-        <w:t xml:space="preserve">: </w:t>
-      </w:r>
-      <w:r>
-        <w:rPr>
-          <w:lang w:val="en-US"/>
-        </w:rPr>
-        <w:t>Front wheel d</w:t>
-      </w:r>
-      <w:r>
-        <w:rPr>
-          <w:lang w:val="en-US"/>
-        </w:rPr>
-        <w:t>rive force [N]</w:t>
-      </w:r>
-    </w:p>
-    <w:p>
-      <w:pPr>
-        <w:rPr>
-          <w:lang w:val="en-US"/>
-        </w:rPr>
-      </w:pPr>
-      <m:oMath>
-        <m:r>
-          <w:rPr>
-            <w:rFonts w:ascii="Cambria Math" w:hAnsi="Cambria Math"/>
-            <w:lang w:val="en-US"/>
-          </w:rPr>
-          <m:t>δ</m:t>
-        </m:r>
-      </m:oMath>
-      <w:r>
-        <w:rPr>
-          <w:lang w:val="en-US"/>
-        </w:rPr>
-        <w:t xml:space="preserve">: </w:t>
-      </w:r>
-      <w:r>
-        <w:rPr>
-          <w:lang w:val="en-US"/>
-        </w:rPr>
-        <w:t>Steering angle</w:t>
-      </w:r>
-      <w:r>
-        <w:rPr>
-          <w:lang w:val="en-US"/>
-        </w:rPr>
-        <w:t xml:space="preserve">, </w:t>
-      </w:r>
-      <m:oMath>
-        <m:r>
-          <w:rPr>
-            <w:rFonts w:ascii="Cambria Math" w:hAnsi="Cambria Math"/>
-            <w:lang w:val="en-US"/>
-          </w:rPr>
-          <m:t>-</m:t>
-        </m:r>
-        <m:f>
-          <m:fPr>
-            <m:ctrlPr>
-              <w:rPr>
-                <w:rFonts w:ascii="Cambria Math" w:hAnsi="Cambria Math"/>
-                <w:i/>
-                <w:lang w:val="en-US"/>
-              </w:rPr>
-            </m:ctrlPr>
-          </m:fPr>
-          <m:num>
-            <m:r>
-              <w:rPr>
-                <w:rFonts w:ascii="Cambria Math" w:hAnsi="Cambria Math"/>
-                <w:lang w:val="en-US"/>
-              </w:rPr>
-              <m:t>π</m:t>
-            </m:r>
-          </m:num>
-          <m:den>
-            <m:r>
-              <w:rPr>
-                <w:rFonts w:ascii="Cambria Math" w:hAnsi="Cambria Math"/>
-                <w:lang w:val="en-US"/>
-              </w:rPr>
-              <m:t>2</m:t>
-            </m:r>
-          </m:den>
-        </m:f>
-        <m:r>
-          <w:rPr>
-            <w:rFonts w:ascii="Cambria Math" w:hAnsi="Cambria Math"/>
-            <w:lang w:val="en-US"/>
-          </w:rPr>
-          <m:t>&lt;δ&lt;</m:t>
-        </m:r>
-        <m:f>
-          <m:fPr>
-            <m:ctrlPr>
-              <w:rPr>
-                <w:rFonts w:ascii="Cambria Math" w:hAnsi="Cambria Math"/>
-                <w:i/>
-                <w:lang w:val="en-US"/>
-              </w:rPr>
-            </m:ctrlPr>
-          </m:fPr>
-          <m:num>
-            <m:r>
-              <w:rPr>
-                <w:rFonts w:ascii="Cambria Math" w:hAnsi="Cambria Math"/>
-                <w:lang w:val="en-US"/>
-              </w:rPr>
-              <m:t>π</m:t>
-            </m:r>
-          </m:num>
-          <m:den>
-            <m:r>
-              <w:rPr>
-                <w:rFonts w:ascii="Cambria Math" w:hAnsi="Cambria Math"/>
-                <w:lang w:val="en-US"/>
-              </w:rPr>
-              <m:t>2</m:t>
-            </m:r>
-          </m:den>
-        </m:f>
-      </m:oMath>
-      <w:r>
-        <w:rPr>
-          <w:lang w:val="en-US"/>
-        </w:rPr>
-        <w:t xml:space="preserve"> [rad] (+</w:t>
-      </w:r>
-      <w:proofErr w:type="spellStart"/>
-      <w:r>
-        <w:rPr>
-          <w:lang w:val="en-US"/>
-        </w:rPr>
-        <w:t>ve</w:t>
-      </w:r>
-      <w:proofErr w:type="spellEnd"/>
-      <w:r>
-        <w:rPr>
-          <w:lang w:val="en-US"/>
-        </w:rPr>
-        <w:t xml:space="preserve"> = </w:t>
-      </w:r>
-      <w:r>
-        <w:rPr>
-          <w:lang w:val="en-US"/>
-        </w:rPr>
-        <w:t>left, -</w:t>
-      </w:r>
-      <w:proofErr w:type="spellStart"/>
-      <w:r>
-        <w:rPr>
-          <w:lang w:val="en-US"/>
-        </w:rPr>
-        <w:t>ve</w:t>
-      </w:r>
-      <w:proofErr w:type="spellEnd"/>
-      <w:r>
-        <w:rPr>
-          <w:lang w:val="en-US"/>
-        </w:rPr>
-        <w:t xml:space="preserve"> = right)</w:t>
-      </w:r>
-    </w:p>
-    <w:p>
-      <w:pPr>
-        <w:rPr>
-          <w:lang w:val="en-US"/>
-        </w:rPr>
-      </w:pPr>
-      <m:oMath>
-        <m:r>
-          <w:rPr>
-            <w:rFonts w:ascii="Cambria Math" w:hAnsi="Cambria Math"/>
-            <w:lang w:val="en-US"/>
-          </w:rPr>
-          <m:t>β</m:t>
-        </m:r>
-      </m:oMath>
-      <w:r>
-        <w:rPr>
-          <w:lang w:val="en-US"/>
-        </w:rPr>
-        <w:t xml:space="preserve">: </w:t>
-      </w:r>
-      <w:r>
-        <w:rPr>
-          <w:lang w:val="en-US"/>
-        </w:rPr>
-        <w:t>Direction of motion for COG</w:t>
-      </w:r>
-      <w:r>
-        <w:rPr>
-          <w:lang w:val="en-US"/>
-        </w:rPr>
-        <w:t xml:space="preserve"> [rad]</w:t>
-      </w:r>
-    </w:p>
-    <w:p>
-      <w:pPr>
-        <w:rPr>
-          <w:lang w:val="en-US"/>
-        </w:rPr>
-      </w:pPr>
-      <m:oMath>
-        <m:sSub>
-          <m:sSubPr>
-            <m:ctrlPr>
-              <w:rPr>
-                <w:rFonts w:ascii="Cambria Math" w:hAnsi="Cambria Math"/>
-                <w:i/>
-                <w:lang w:val="en-US"/>
-              </w:rPr>
-            </m:ctrlPr>
-          </m:sSubPr>
-          <m:e>
-            <m:r>
-              <w:rPr>
-                <w:rFonts w:ascii="Cambria Math" w:hAnsi="Cambria Math"/>
-                <w:lang w:val="en-US"/>
-              </w:rPr>
-              <m:t>f</m:t>
-            </m:r>
-          </m:e>
-          <m:sub>
-            <m:r>
-              <w:rPr>
-                <w:rFonts w:ascii="Cambria Math" w:hAnsi="Cambria Math"/>
-                <w:lang w:val="en-US"/>
-              </w:rPr>
-              <m:t>i</m:t>
-            </m:r>
-          </m:sub>
-        </m:sSub>
-      </m:oMath>
-      <w:r>
-        <w:rPr>
-          <w:lang w:val="en-US"/>
-        </w:rPr>
-        <w:t xml:space="preserve">: Rolling friction force for wheel </w:t>
-      </w:r>
-      <m:oMath>
-        <m:r>
-          <w:rPr>
-            <w:rFonts w:ascii="Cambria Math" w:hAnsi="Cambria Math"/>
-            <w:lang w:val="en-US"/>
-          </w:rPr>
-          <m:t>i</m:t>
-        </m:r>
-      </m:oMath>
-      <w:r>
-        <w:rPr>
-          <w:lang w:val="en-US"/>
-        </w:rPr>
-        <w:t xml:space="preserve">; </w:t>
-      </w:r>
-      <m:oMath>
-        <m:sSub>
-          <m:sSubPr>
-            <m:ctrlPr>
-              <w:rPr>
-                <w:rFonts w:ascii="Cambria Math" w:hAnsi="Cambria Math"/>
-                <w:i/>
-                <w:lang w:val="en-US"/>
-              </w:rPr>
-            </m:ctrlPr>
-          </m:sSubPr>
-          <m:e>
-            <m:r>
-              <w:rPr>
-                <w:rFonts w:ascii="Cambria Math" w:hAnsi="Cambria Math"/>
-                <w:lang w:val="en-US"/>
-              </w:rPr>
-              <m:t>f</m:t>
-            </m:r>
-          </m:e>
-          <m:sub>
-            <m:r>
-              <w:rPr>
-                <w:rFonts w:ascii="Cambria Math" w:hAnsi="Cambria Math"/>
-                <w:lang w:val="en-US"/>
-              </w:rPr>
-              <m:t>f</m:t>
-            </m:r>
-          </m:sub>
-        </m:sSub>
-      </m:oMath>
-      <w:r>
-        <w:rPr>
-          <w:lang w:val="en-US"/>
-        </w:rPr>
-        <w:t xml:space="preserve"> for front wheel, </w:t>
-      </w:r>
-      <m:oMath>
-        <m:sSub>
-          <m:sSubPr>
-            <m:ctrlPr>
-              <w:rPr>
-                <w:rFonts w:ascii="Cambria Math" w:hAnsi="Cambria Math"/>
-                <w:i/>
-                <w:lang w:val="en-US"/>
-              </w:rPr>
-            </m:ctrlPr>
-          </m:sSubPr>
-          <m:e>
-            <m:r>
-              <w:rPr>
-                <w:rFonts w:ascii="Cambria Math" w:hAnsi="Cambria Math"/>
-                <w:lang w:val="en-US"/>
-              </w:rPr>
-              <m:t>f</m:t>
-            </m:r>
-          </m:e>
-          <m:sub>
-            <m:r>
-              <w:rPr>
-                <w:rFonts w:ascii="Cambria Math" w:hAnsi="Cambria Math"/>
-                <w:lang w:val="en-US"/>
-              </w:rPr>
-              <m:t>r</m:t>
-            </m:r>
-          </m:sub>
-        </m:sSub>
-      </m:oMath>
-      <w:r>
-        <w:rPr>
-          <w:lang w:val="en-US"/>
-        </w:rPr>
-        <w:t xml:space="preserve"> for rear wheel [N]</w:t>
-      </w:r>
-    </w:p>
-    <w:p>
-      <w:pPr>
-        <w:rPr>
-          <w:lang w:val="en-US"/>
-        </w:rPr>
-      </w:pPr>
-    </w:p>
-    <w:p>
-      <w:pPr>
-        <w:rPr>
-          <w:lang w:val="en-US"/>
-        </w:rPr>
-      </w:pPr>
-      <w:r>
-        <w:rPr>
-          <w:lang w:val="en-US"/>
-        </w:rPr>
-        <w:t>Model constants</w:t>
-      </w:r>
-      <w:r>
-        <w:rPr>
-          <w:lang w:val="en-US"/>
-        </w:rPr>
-        <w:t xml:space="preserve"> – these need to be defined </w:t>
-      </w:r>
-      <w:r>
-        <w:rPr>
-          <w:i/>
-          <w:iCs/>
-          <w:lang w:val="en-US"/>
-        </w:rPr>
-        <w:t>a priori</w:t>
-      </w:r>
-      <w:r>
-        <w:rPr>
-          <w:lang w:val="en-US"/>
-        </w:rPr>
-        <w:t>, mostly by the design of the car</w:t>
-      </w:r>
-      <w:r>
-        <w:rPr>
-          <w:lang w:val="en-US"/>
-        </w:rPr>
-        <w:t>:</w:t>
-      </w:r>
-    </w:p>
-    <w:p>
-      <w:pPr>
-        <w:rPr>
-          <w:lang w:val="en-US"/>
-        </w:rPr>
-      </w:pPr>
-      <m:oMath>
-        <m:r>
-          <w:rPr>
-            <w:rFonts w:ascii="Cambria Math" w:hAnsi="Cambria Math"/>
-            <w:lang w:val="en-US"/>
-          </w:rPr>
-          <m:t>A</m:t>
-        </m:r>
-      </m:oMath>
-      <w:r>
-        <w:rPr>
-          <w:lang w:val="en-US"/>
-        </w:rPr>
-        <w:t>: Frontal vehicle area [m</w:t>
-      </w:r>
-      <w:r>
-        <w:rPr>
-          <w:vertAlign w:val="superscript"/>
-          <w:lang w:val="en-US"/>
-        </w:rPr>
-        <w:t>2</w:t>
-      </w:r>
-      <w:r>
-        <w:rPr>
-          <w:lang w:val="en-US"/>
-        </w:rPr>
-        <w:t>]</w:t>
-      </w:r>
-    </w:p>
-    <w:p>
-      <w:pPr>
-        <w:rPr>
-          <w:lang w:val="en-US"/>
-        </w:rPr>
-      </w:pPr>
-      <m:oMath>
-        <m:sSub>
-          <m:sSubPr>
-            <m:ctrlPr>
-              <w:rPr>
-                <w:rFonts w:ascii="Cambria Math" w:hAnsi="Cambria Math"/>
-                <w:i/>
-                <w:lang w:val="en-US"/>
-              </w:rPr>
-            </m:ctrlPr>
-          </m:sSubPr>
-          <m:e>
-            <m:r>
-              <w:rPr>
-                <w:rFonts w:ascii="Cambria Math" w:hAnsi="Cambria Math"/>
-                <w:lang w:val="en-US"/>
-              </w:rPr>
-              <m:t>C</m:t>
-            </m:r>
-          </m:e>
-          <m:sub>
-            <m:r>
-              <w:rPr>
-                <w:rFonts w:ascii="Cambria Math" w:hAnsi="Cambria Math"/>
-                <w:lang w:val="en-US"/>
-              </w:rPr>
-              <m:t>d</m:t>
-            </m:r>
-          </m:sub>
-        </m:sSub>
-      </m:oMath>
-      <w:r>
-        <w:rPr>
-          <w:lang w:val="en-US"/>
-        </w:rPr>
-        <w:t xml:space="preserve">: Coefficient of </w:t>
-      </w:r>
-      <w:proofErr w:type="gramStart"/>
-      <w:r>
-        <w:rPr>
-          <w:lang w:val="en-US"/>
-        </w:rPr>
-        <w:t>drag</w:t>
-      </w:r>
-      <w:proofErr w:type="gramEnd"/>
-    </w:p>
-    <w:p>
-      <w:pPr>
-        <w:rPr>
-          <w:lang w:val="en-US"/>
-        </w:rPr>
-      </w:pPr>
-      <m:oMath>
-        <m:r>
-          <w:rPr>
-            <w:rFonts w:ascii="Cambria Math" w:hAnsi="Cambria Math"/>
-            <w:lang w:val="en-US"/>
-          </w:rPr>
-          <m:t>L</m:t>
-        </m:r>
-      </m:oMath>
-      <w:r>
-        <w:rPr>
-          <w:lang w:val="en-US"/>
-        </w:rPr>
-        <w:t>: Length between rear and front wheel axes [m]</w:t>
-      </w:r>
-    </w:p>
-    <w:p>
-      <w:pPr>
-        <w:rPr>
-          <w:lang w:val="en-US"/>
-        </w:rPr>
-      </w:pPr>
-      <m:oMath>
-        <m:sSub>
-          <m:sSubPr>
-            <m:ctrlPr>
-              <w:rPr>
-                <w:rFonts w:ascii="Cambria Math" w:hAnsi="Cambria Math"/>
-                <w:i/>
-                <w:lang w:val="en-US"/>
-              </w:rPr>
-            </m:ctrlPr>
-          </m:sSubPr>
-          <m:e>
-            <m:r>
-              <w:rPr>
-                <w:rFonts w:ascii="Cambria Math" w:hAnsi="Cambria Math"/>
-                <w:lang w:val="en-US"/>
-              </w:rPr>
-              <m:t>L</m:t>
-            </m:r>
-          </m:e>
-          <m:sub>
-            <m:r>
-              <w:rPr>
-                <w:rFonts w:ascii="Cambria Math" w:hAnsi="Cambria Math"/>
-                <w:lang w:val="en-US"/>
-              </w:rPr>
-              <m:t>r</m:t>
-            </m:r>
-          </m:sub>
-        </m:sSub>
-      </m:oMath>
-      <w:r>
-        <w:rPr>
-          <w:lang w:val="en-US"/>
-        </w:rPr>
-        <w:t>: Distance between rear wheel axis and COG [m]</w:t>
-      </w:r>
-    </w:p>
-    <w:p>
-      <w:pPr>
-        <w:rPr>
-          <w:lang w:val="en-US"/>
-        </w:rPr>
-      </w:pPr>
-      <m:oMath>
-        <m:r>
-          <w:rPr>
-            <w:rFonts w:ascii="Cambria Math" w:hAnsi="Cambria Math"/>
-            <w:lang w:val="en-US"/>
-          </w:rPr>
-          <m:t>m</m:t>
-        </m:r>
-      </m:oMath>
-      <w:r>
-        <w:rPr>
-          <w:lang w:val="en-US"/>
-        </w:rPr>
-        <w:t>: Vehicle mass [kg]</w:t>
-      </w:r>
-    </w:p>
-    <w:p>
-      <w:pPr>
-        <w:rPr>
-          <w:lang w:val="en-US"/>
-        </w:rPr>
-      </w:pPr>
-      <m:oMath>
-        <m:sSub>
-          <m:sSubPr>
-            <m:ctrlPr>
-              <w:rPr>
-                <w:rFonts w:ascii="Cambria Math" w:hAnsi="Cambria Math"/>
-                <w:i/>
-                <w:lang w:val="en-US"/>
-              </w:rPr>
-            </m:ctrlPr>
-          </m:sSubPr>
-          <m:e>
-            <m:r>
-              <w:rPr>
-                <w:rFonts w:ascii="Cambria Math" w:hAnsi="Cambria Math"/>
-                <w:lang w:val="en-US"/>
-              </w:rPr>
-              <m:t>μ</m:t>
-            </m:r>
-          </m:e>
-          <m:sub>
-            <m:r>
-              <w:rPr>
-                <w:rFonts w:ascii="Cambria Math" w:hAnsi="Cambria Math"/>
-                <w:lang w:val="en-US"/>
-              </w:rPr>
-              <m:t>i</m:t>
-            </m:r>
-          </m:sub>
-        </m:sSub>
-      </m:oMath>
-      <w:r>
-        <w:rPr>
-          <w:lang w:val="en-US"/>
-        </w:rPr>
-        <w:t xml:space="preserve">: Axle </w:t>
-      </w:r>
-      <w:r>
-        <w:rPr>
-          <w:lang w:val="en-US"/>
-        </w:rPr>
-        <w:t>coefficient of friction</w:t>
-      </w:r>
-      <w:r>
-        <w:rPr>
-          <w:lang w:val="en-US"/>
-        </w:rPr>
-        <w:t xml:space="preserve"> for wheel </w:t>
-      </w:r>
-      <m:oMath>
-        <m:r>
-          <w:rPr>
-            <w:rFonts w:ascii="Cambria Math" w:hAnsi="Cambria Math"/>
-            <w:lang w:val="en-US"/>
-          </w:rPr>
-          <m:t>i</m:t>
-        </m:r>
-      </m:oMath>
-      <w:r>
-        <w:rPr>
-          <w:lang w:val="en-US"/>
-        </w:rPr>
-        <w:t xml:space="preserve">; </w:t>
-      </w:r>
-      <m:oMath>
-        <m:sSub>
-          <m:sSubPr>
-            <m:ctrlPr>
-              <w:rPr>
-                <w:rFonts w:ascii="Cambria Math" w:hAnsi="Cambria Math"/>
-                <w:i/>
-                <w:lang w:val="en-US"/>
-              </w:rPr>
-            </m:ctrlPr>
-          </m:sSubPr>
-          <m:e>
-            <m:r>
-              <w:rPr>
-                <w:rFonts w:ascii="Cambria Math" w:hAnsi="Cambria Math"/>
-                <w:lang w:val="en-US"/>
-              </w:rPr>
-              <m:t>μ</m:t>
-            </m:r>
-          </m:e>
-          <m:sub>
-            <m:r>
-              <w:rPr>
-                <w:rFonts w:ascii="Cambria Math" w:hAnsi="Cambria Math"/>
-                <w:lang w:val="en-US"/>
-              </w:rPr>
-              <m:t>f</m:t>
-            </m:r>
-          </m:sub>
-        </m:sSub>
-      </m:oMath>
-      <w:r>
-        <w:rPr>
-          <w:lang w:val="en-US"/>
-        </w:rPr>
-        <w:t xml:space="preserve"> for front wheel, </w:t>
-      </w:r>
-      <m:oMath>
-        <m:sSub>
-          <m:sSubPr>
-            <m:ctrlPr>
-              <w:rPr>
-                <w:rFonts w:ascii="Cambria Math" w:hAnsi="Cambria Math"/>
-                <w:i/>
-                <w:lang w:val="en-US"/>
-              </w:rPr>
-            </m:ctrlPr>
-          </m:sSubPr>
-          <m:e>
-            <m:r>
-              <w:rPr>
-                <w:rFonts w:ascii="Cambria Math" w:hAnsi="Cambria Math"/>
-                <w:lang w:val="en-US"/>
-              </w:rPr>
-              <m:t>μ</m:t>
-            </m:r>
-          </m:e>
-          <m:sub>
-            <m:r>
-              <w:rPr>
-                <w:rFonts w:ascii="Cambria Math" w:hAnsi="Cambria Math"/>
-                <w:lang w:val="en-US"/>
-              </w:rPr>
-              <m:t>r</m:t>
-            </m:r>
-          </m:sub>
-        </m:sSub>
-      </m:oMath>
-      <w:r>
-        <w:rPr>
-          <w:lang w:val="en-US"/>
-        </w:rPr>
-        <w:t xml:space="preserve"> for rear wheel</w:t>
-      </w:r>
-    </w:p>
-    <w:p>
-      <w:pPr>
-        <w:rPr>
-          <w:lang w:val="en-US"/>
-        </w:rPr>
-      </w:pPr>
-      <m:oMath>
-        <m:r>
-          <w:rPr>
-            <w:rFonts w:ascii="Cambria Math" w:hAnsi="Cambria Math"/>
-            <w:lang w:val="en-US"/>
-          </w:rPr>
-          <m:t>r</m:t>
-        </m:r>
-      </m:oMath>
-      <w:r>
-        <w:rPr>
-          <w:lang w:val="en-US"/>
-        </w:rPr>
-        <w:t>: Wheel radius</w:t>
-      </w:r>
-    </w:p>
-    <w:p>
-      <w:pPr>
-        <w:rPr>
-          <w:lang w:val="en-US"/>
-        </w:rPr>
-      </w:pPr>
-      <m:oMath>
-        <m:r>
-          <w:rPr>
-            <w:rFonts w:ascii="Cambria Math" w:hAnsi="Cambria Math"/>
-            <w:lang w:val="en-US"/>
-          </w:rPr>
-          <m:t>g</m:t>
-        </m:r>
-      </m:oMath>
-      <w:r>
-        <w:rPr>
-          <w:lang w:val="en-US"/>
-        </w:rPr>
-        <w:t>: Acceleration of gravity [m/s</w:t>
-      </w:r>
-      <w:r>
-        <w:rPr>
-          <w:vertAlign w:val="superscript"/>
-          <w:lang w:val="en-US"/>
-        </w:rPr>
-        <w:t>2</w:t>
-      </w:r>
-      <w:r>
-        <w:rPr>
-          <w:lang w:val="en-US"/>
-        </w:rPr>
-        <w:t>]</w:t>
+        <w:br w:type="page"/>
       </w:r>
     </w:p>
     <w:p>
@@ -2780,6 +1860,7 @@
         <w:rPr>
           <w:lang w:val="en-US"/>
         </w:rPr>
+        <w:lastRenderedPageBreak/>
         <w:t xml:space="preserve">Simulation </w:t>
       </w:r>
       <w:r>
@@ -2809,6 +1890,9 @@
         </w:rPr>
       </w:pPr>
       <w:r>
+        <w:rPr>
+          <w:noProof/>
+        </w:rPr>
         <w:drawing>
           <wp:inline distT="0" distB="0" distL="0" distR="0" wp14:anchorId="52399555" wp14:editId="4B1F3455">
             <wp:extent cx="5943600" cy="2973070"/>
@@ -2893,6 +1977,9 @@
         </w:rPr>
       </w:pPr>
       <w:r>
+        <w:rPr>
+          <w:noProof/>
+        </w:rPr>
         <w:drawing>
           <wp:inline distT="0" distB="0" distL="0" distR="0" wp14:anchorId="70C002FB" wp14:editId="0D202083">
             <wp:extent cx="5943600" cy="2973070"/>
@@ -2942,6 +2029,25 @@
             </a:graphic>
           </wp:inline>
         </w:drawing>
+      </w:r>
+    </w:p>
+    <w:p>
+      <w:pPr>
+        <w:rPr>
+          <w:rFonts w:asciiTheme="majorHAnsi" w:eastAsiaTheme="majorEastAsia" w:hAnsiTheme="majorHAnsi" w:cstheme="majorBidi"/>
+          <w:b/>
+          <w:bCs/>
+          <w:spacing w:val="4"/>
+          <w:sz w:val="28"/>
+          <w:szCs w:val="28"/>
+          <w:lang w:val="en-US"/>
+        </w:rPr>
+      </w:pPr>
+      <w:r>
+        <w:rPr>
+          <w:lang w:val="en-US"/>
+        </w:rPr>
+        <w:br w:type="page"/>
       </w:r>
     </w:p>
     <w:p>
@@ -7232,15 +6338,1894 @@
     <w:p>
       <w:pPr>
         <w:rPr>
-          <w:rFonts w:asciiTheme="majorHAnsi" w:eastAsiaTheme="majorEastAsia" w:hAnsiTheme="majorHAnsi" w:cstheme="majorBidi"/>
-          <w:b/>
-          <w:bCs/>
-          <w:spacing w:val="4"/>
-          <w:sz w:val="28"/>
-          <w:szCs w:val="28"/>
           <w:lang w:val="en-US"/>
         </w:rPr>
       </w:pPr>
+      <w:r>
+        <w:rPr>
+          <w:lang w:val="en-US"/>
+        </w:rPr>
+        <w:t>EKF variables</w:t>
+      </w:r>
+      <w:r>
+        <w:rPr>
+          <w:lang w:val="en-US"/>
+        </w:rPr>
+        <w:t xml:space="preserve"> and functions</w:t>
+      </w:r>
+      <w:r>
+        <w:rPr>
+          <w:lang w:val="en-US"/>
+        </w:rPr>
+        <w:t>:</w:t>
+      </w:r>
+    </w:p>
+    <w:p>
+      <w:pPr>
+        <w:rPr>
+          <w:lang w:val="en-US"/>
+        </w:rPr>
+      </w:pPr>
+      <m:oMath>
+        <m:sSub>
+          <m:sSubPr>
+            <m:ctrlPr>
+              <w:rPr>
+                <w:rFonts w:ascii="Cambria Math" w:hAnsi="Cambria Math"/>
+                <w:lang w:val="en-US"/>
+              </w:rPr>
+            </m:ctrlPr>
+          </m:sSubPr>
+          <m:e>
+            <m:r>
+              <m:rPr>
+                <m:sty m:val="bi"/>
+              </m:rPr>
+              <w:rPr>
+                <w:rFonts w:ascii="Cambria Math" w:hAnsi="Cambria Math"/>
+                <w:lang w:val="en-US"/>
+              </w:rPr>
+              <m:t>X</m:t>
+            </m:r>
+          </m:e>
+          <m:sub>
+            <m:r>
+              <w:rPr>
+                <w:rFonts w:ascii="Cambria Math" w:hAnsi="Cambria Math"/>
+                <w:lang w:val="en-US"/>
+              </w:rPr>
+              <m:t>k</m:t>
+            </m:r>
+          </m:sub>
+        </m:sSub>
+      </m:oMath>
+      <w:r>
+        <w:rPr>
+          <w:lang w:val="en-US"/>
+        </w:rPr>
+        <w:t>:</w:t>
+      </w:r>
+      <w:r>
+        <w:rPr>
+          <w:lang w:val="en-US"/>
+        </w:rPr>
+        <w:t xml:space="preserve"> True state</w:t>
+      </w:r>
+    </w:p>
+    <w:p>
+      <w:pPr>
+        <w:rPr>
+          <w:lang w:val="en-US"/>
+        </w:rPr>
+      </w:pPr>
+      <m:oMath>
+        <m:sSub>
+          <m:sSubPr>
+            <m:ctrlPr>
+              <w:rPr>
+                <w:rFonts w:ascii="Cambria Math" w:hAnsi="Cambria Math"/>
+                <w:i/>
+                <w:lang w:val="en-US"/>
+              </w:rPr>
+            </m:ctrlPr>
+          </m:sSubPr>
+          <m:e>
+            <m:acc>
+              <m:accPr>
+                <m:ctrlPr>
+                  <w:rPr>
+                    <w:rFonts w:ascii="Cambria Math" w:hAnsi="Cambria Math"/>
+                    <w:b/>
+                    <w:bCs/>
+                    <w:i/>
+                    <w:lang w:val="en-US"/>
+                  </w:rPr>
+                </m:ctrlPr>
+              </m:accPr>
+              <m:e>
+                <m:r>
+                  <m:rPr>
+                    <m:sty m:val="bi"/>
+                  </m:rPr>
+                  <w:rPr>
+                    <w:rFonts w:ascii="Cambria Math" w:hAnsi="Cambria Math"/>
+                    <w:lang w:val="en-US"/>
+                  </w:rPr>
+                  <m:t>X</m:t>
+                </m:r>
+              </m:e>
+            </m:acc>
+          </m:e>
+          <m:sub>
+            <m:r>
+              <w:rPr>
+                <w:rFonts w:ascii="Cambria Math" w:hAnsi="Cambria Math"/>
+                <w:lang w:val="en-US"/>
+              </w:rPr>
+              <m:t>k</m:t>
+            </m:r>
+          </m:sub>
+        </m:sSub>
+      </m:oMath>
+      <w:r>
+        <w:rPr>
+          <w:lang w:val="en-US"/>
+        </w:rPr>
+        <w:t xml:space="preserve">: </w:t>
+      </w:r>
+      <w:r>
+        <w:rPr>
+          <w:lang w:val="en-US"/>
+        </w:rPr>
+        <w:t>State prediction</w:t>
+      </w:r>
+    </w:p>
+    <w:p>
+      <w:pPr>
+        <w:rPr>
+          <w:lang w:val="en-US"/>
+        </w:rPr>
+      </w:pPr>
+      <m:oMath>
+        <m:sSubSup>
+          <m:sSubSupPr>
+            <m:ctrlPr>
+              <w:rPr>
+                <w:rFonts w:ascii="Cambria Math" w:hAnsi="Cambria Math"/>
+                <w:i/>
+                <w:lang w:val="en-US"/>
+              </w:rPr>
+            </m:ctrlPr>
+          </m:sSubSupPr>
+          <m:e>
+            <m:acc>
+              <m:accPr>
+                <m:ctrlPr>
+                  <w:rPr>
+                    <w:rFonts w:ascii="Cambria Math" w:hAnsi="Cambria Math"/>
+                    <w:b/>
+                    <w:bCs/>
+                    <w:i/>
+                    <w:lang w:val="en-US"/>
+                  </w:rPr>
+                </m:ctrlPr>
+              </m:accPr>
+              <m:e>
+                <m:r>
+                  <m:rPr>
+                    <m:sty m:val="bi"/>
+                  </m:rPr>
+                  <w:rPr>
+                    <w:rFonts w:ascii="Cambria Math" w:hAnsi="Cambria Math"/>
+                    <w:lang w:val="en-US"/>
+                  </w:rPr>
+                  <m:t>X</m:t>
+                </m:r>
+              </m:e>
+            </m:acc>
+          </m:e>
+          <m:sub>
+            <m:r>
+              <w:rPr>
+                <w:rFonts w:ascii="Cambria Math" w:hAnsi="Cambria Math"/>
+                <w:lang w:val="en-US"/>
+              </w:rPr>
+              <m:t>k</m:t>
+            </m:r>
+          </m:sub>
+          <m:sup>
+            <m:r>
+              <w:rPr>
+                <w:rFonts w:ascii="Cambria Math" w:hAnsi="Cambria Math"/>
+                <w:lang w:val="en-US"/>
+              </w:rPr>
+              <m:t>'</m:t>
+            </m:r>
+          </m:sup>
+        </m:sSubSup>
+      </m:oMath>
+      <w:r>
+        <w:rPr>
+          <w:lang w:val="en-US"/>
+        </w:rPr>
+        <w:t>: Corrected state prediction</w:t>
+      </w:r>
+    </w:p>
+    <w:p>
+      <w:pPr>
+        <w:rPr>
+          <w:lang w:val="en-US"/>
+        </w:rPr>
+      </w:pPr>
+      <m:oMath>
+        <m:sSub>
+          <m:sSubPr>
+            <m:ctrlPr>
+              <w:rPr>
+                <w:rFonts w:ascii="Cambria Math" w:hAnsi="Cambria Math"/>
+                <w:i/>
+                <w:lang w:val="en-US"/>
+              </w:rPr>
+            </m:ctrlPr>
+          </m:sSubPr>
+          <m:e>
+            <m:r>
+              <m:rPr>
+                <m:sty m:val="bi"/>
+              </m:rPr>
+              <w:rPr>
+                <w:rFonts w:ascii="Cambria Math" w:hAnsi="Cambria Math"/>
+                <w:lang w:val="en-US"/>
+              </w:rPr>
+              <m:t>Y</m:t>
+            </m:r>
+            <m:ctrlPr>
+              <w:rPr>
+                <w:rFonts w:ascii="Cambria Math" w:hAnsi="Cambria Math"/>
+                <w:b/>
+                <w:bCs/>
+                <w:i/>
+                <w:lang w:val="en-US"/>
+              </w:rPr>
+            </m:ctrlPr>
+          </m:e>
+          <m:sub>
+            <m:r>
+              <w:rPr>
+                <w:rFonts w:ascii="Cambria Math" w:hAnsi="Cambria Math"/>
+                <w:lang w:val="en-US"/>
+              </w:rPr>
+              <m:t>k</m:t>
+            </m:r>
+          </m:sub>
+        </m:sSub>
+      </m:oMath>
+      <w:r>
+        <w:rPr>
+          <w:lang w:val="en-US"/>
+        </w:rPr>
+        <w:t>: Sensor readings</w:t>
+      </w:r>
+    </w:p>
+    <w:p>
+      <w:pPr>
+        <w:rPr>
+          <w:lang w:val="en-US"/>
+        </w:rPr>
+      </w:pPr>
+      <m:oMath>
+        <m:sSub>
+          <m:sSubPr>
+            <m:ctrlPr>
+              <w:rPr>
+                <w:rFonts w:ascii="Cambria Math" w:hAnsi="Cambria Math"/>
+                <w:lang w:val="en-US"/>
+              </w:rPr>
+            </m:ctrlPr>
+          </m:sSubPr>
+          <m:e>
+            <m:acc>
+              <m:accPr>
+                <m:ctrlPr>
+                  <w:rPr>
+                    <w:rFonts w:ascii="Cambria Math" w:hAnsi="Cambria Math"/>
+                    <w:lang w:val="en-US"/>
+                  </w:rPr>
+                </m:ctrlPr>
+              </m:accPr>
+              <m:e>
+                <m:r>
+                  <m:rPr>
+                    <m:sty m:val="bi"/>
+                  </m:rPr>
+                  <w:rPr>
+                    <w:rFonts w:ascii="Cambria Math" w:hAnsi="Cambria Math"/>
+                    <w:lang w:val="en-US"/>
+                  </w:rPr>
+                  <m:t>Y</m:t>
+                </m:r>
+              </m:e>
+            </m:acc>
+          </m:e>
+          <m:sub>
+            <m:r>
+              <w:rPr>
+                <w:rFonts w:ascii="Cambria Math" w:hAnsi="Cambria Math"/>
+                <w:lang w:val="en-US"/>
+              </w:rPr>
+              <m:t>k</m:t>
+            </m:r>
+          </m:sub>
+        </m:sSub>
+      </m:oMath>
+      <w:r>
+        <w:rPr>
+          <w:lang w:val="en-US"/>
+        </w:rPr>
+        <w:t>: Predicted sensor readings (based on state)</w:t>
+      </w:r>
+    </w:p>
+    <w:p>
+      <w:pPr>
+        <w:rPr>
+          <w:lang w:val="en-US"/>
+        </w:rPr>
+      </w:pPr>
+      <m:oMath>
+        <m:sSub>
+          <m:sSubPr>
+            <m:ctrlPr>
+              <w:rPr>
+                <w:rFonts w:ascii="Cambria Math" w:hAnsi="Cambria Math"/>
+                <w:i/>
+                <w:lang w:val="en-US"/>
+              </w:rPr>
+            </m:ctrlPr>
+          </m:sSubPr>
+          <m:e>
+            <m:r>
+              <m:rPr>
+                <m:sty m:val="bi"/>
+              </m:rPr>
+              <w:rPr>
+                <w:rFonts w:ascii="Cambria Math" w:hAnsi="Cambria Math"/>
+                <w:lang w:val="en-US"/>
+              </w:rPr>
+              <m:t>U</m:t>
+            </m:r>
+            <m:ctrlPr>
+              <w:rPr>
+                <w:rFonts w:ascii="Cambria Math" w:hAnsi="Cambria Math"/>
+                <w:b/>
+                <w:bCs/>
+                <w:i/>
+                <w:lang w:val="en-US"/>
+              </w:rPr>
+            </m:ctrlPr>
+          </m:e>
+          <m:sub>
+            <m:r>
+              <w:rPr>
+                <w:rFonts w:ascii="Cambria Math" w:hAnsi="Cambria Math"/>
+                <w:lang w:val="en-US"/>
+              </w:rPr>
+              <m:t>k</m:t>
+            </m:r>
+          </m:sub>
+        </m:sSub>
+      </m:oMath>
+      <w:r>
+        <w:rPr>
+          <w:lang w:val="en-US"/>
+        </w:rPr>
+        <w:t xml:space="preserve">: Control </w:t>
+      </w:r>
+      <w:r>
+        <w:rPr>
+          <w:lang w:val="en-US"/>
+        </w:rPr>
+        <w:t>input vector</w:t>
+      </w:r>
+    </w:p>
+    <w:p>
+      <w:pPr>
+        <w:rPr>
+          <w:lang w:val="en-US"/>
+        </w:rPr>
+      </w:pPr>
+      <m:oMath>
+        <m:r>
+          <w:rPr>
+            <w:rFonts w:ascii="Cambria Math" w:hAnsi="Cambria Math"/>
+            <w:lang w:val="en-US"/>
+          </w:rPr>
+          <w:lastRenderedPageBreak/>
+          <m:t>f</m:t>
+        </m:r>
+        <m:d>
+          <m:dPr>
+            <m:ctrlPr>
+              <w:rPr>
+                <w:rFonts w:ascii="Cambria Math" w:hAnsi="Cambria Math"/>
+                <w:i/>
+                <w:lang w:val="en-US"/>
+              </w:rPr>
+            </m:ctrlPr>
+          </m:dPr>
+          <m:e>
+            <m:sSubSup>
+              <m:sSubSupPr>
+                <m:ctrlPr>
+                  <w:rPr>
+                    <w:rFonts w:ascii="Cambria Math" w:hAnsi="Cambria Math"/>
+                    <w:i/>
+                    <w:lang w:val="en-US"/>
+                  </w:rPr>
+                </m:ctrlPr>
+              </m:sSubSupPr>
+              <m:e>
+                <m:acc>
+                  <m:accPr>
+                    <m:ctrlPr>
+                      <w:rPr>
+                        <w:rFonts w:ascii="Cambria Math" w:hAnsi="Cambria Math"/>
+                        <w:b/>
+                        <w:bCs/>
+                        <w:i/>
+                        <w:lang w:val="en-US"/>
+                      </w:rPr>
+                    </m:ctrlPr>
+                  </m:accPr>
+                  <m:e>
+                    <m:r>
+                      <m:rPr>
+                        <m:sty m:val="bi"/>
+                      </m:rPr>
+                      <w:rPr>
+                        <w:rFonts w:ascii="Cambria Math" w:hAnsi="Cambria Math"/>
+                        <w:lang w:val="en-US"/>
+                      </w:rPr>
+                      <m:t>X</m:t>
+                    </m:r>
+                  </m:e>
+                </m:acc>
+              </m:e>
+              <m:sub>
+                <m:r>
+                  <w:rPr>
+                    <w:rFonts w:ascii="Cambria Math" w:hAnsi="Cambria Math"/>
+                    <w:lang w:val="en-US"/>
+                  </w:rPr>
+                  <m:t>k</m:t>
+                </m:r>
+                <m:r>
+                  <w:rPr>
+                    <w:rFonts w:ascii="Cambria Math" w:hAnsi="Cambria Math"/>
+                    <w:lang w:val="en-US"/>
+                  </w:rPr>
+                  <m:t>-1</m:t>
+                </m:r>
+              </m:sub>
+              <m:sup>
+                <m:r>
+                  <w:rPr>
+                    <w:rFonts w:ascii="Cambria Math" w:hAnsi="Cambria Math"/>
+                    <w:lang w:val="en-US"/>
+                  </w:rPr>
+                  <m:t>'</m:t>
+                </m:r>
+              </m:sup>
+            </m:sSubSup>
+            <m:r>
+              <w:rPr>
+                <w:rFonts w:ascii="Cambria Math" w:hAnsi="Cambria Math"/>
+                <w:lang w:val="en-US"/>
+              </w:rPr>
+              <m:t>,</m:t>
+            </m:r>
+            <m:sSub>
+              <m:sSubPr>
+                <m:ctrlPr>
+                  <w:rPr>
+                    <w:rFonts w:ascii="Cambria Math" w:hAnsi="Cambria Math"/>
+                    <w:i/>
+                    <w:lang w:val="en-US"/>
+                  </w:rPr>
+                </m:ctrlPr>
+              </m:sSubPr>
+              <m:e>
+                <m:r>
+                  <m:rPr>
+                    <m:sty m:val="bi"/>
+                  </m:rPr>
+                  <w:rPr>
+                    <w:rFonts w:ascii="Cambria Math" w:hAnsi="Cambria Math"/>
+                    <w:lang w:val="en-US"/>
+                  </w:rPr>
+                  <m:t>U</m:t>
+                </m:r>
+              </m:e>
+              <m:sub>
+                <m:r>
+                  <w:rPr>
+                    <w:rFonts w:ascii="Cambria Math" w:hAnsi="Cambria Math"/>
+                    <w:lang w:val="en-US"/>
+                  </w:rPr>
+                  <m:t>k-1</m:t>
+                </m:r>
+              </m:sub>
+            </m:sSub>
+          </m:e>
+        </m:d>
+      </m:oMath>
+      <w:r>
+        <w:rPr>
+          <w:lang w:val="en-US"/>
+        </w:rPr>
+        <w:t xml:space="preserve">: </w:t>
+      </w:r>
+      <w:r>
+        <w:rPr>
+          <w:lang w:val="en-US"/>
+        </w:rPr>
+        <w:t>Physics/state transition model</w:t>
+      </w:r>
+      <w:r>
+        <w:rPr>
+          <w:lang w:val="en-US"/>
+        </w:rPr>
+        <w:t xml:space="preserve"> (equivalent to </w:t>
+      </w:r>
+      <m:oMath>
+        <m:r>
+          <w:rPr>
+            <w:rFonts w:ascii="Cambria Math" w:hAnsi="Cambria Math"/>
+            <w:lang w:val="en-US"/>
+          </w:rPr>
+          <m:t>A</m:t>
+        </m:r>
+      </m:oMath>
+      <w:r>
+        <w:rPr>
+          <w:lang w:val="en-US"/>
+        </w:rPr>
+        <w:t xml:space="preserve"> matrix in a KF) (do not confuse with </w:t>
+      </w:r>
+      <m:oMath>
+        <m:sSub>
+          <m:sSubPr>
+            <m:ctrlPr>
+              <w:rPr>
+                <w:rFonts w:ascii="Cambria Math" w:hAnsi="Cambria Math"/>
+                <w:i/>
+                <w:lang w:val="en-US"/>
+              </w:rPr>
+            </m:ctrlPr>
+          </m:sSubPr>
+          <m:e>
+            <m:r>
+              <w:rPr>
+                <w:rFonts w:ascii="Cambria Math" w:hAnsi="Cambria Math"/>
+                <w:lang w:val="en-US"/>
+              </w:rPr>
+              <m:t>f</m:t>
+            </m:r>
+          </m:e>
+          <m:sub>
+            <m:r>
+              <w:rPr>
+                <w:rFonts w:ascii="Cambria Math" w:hAnsi="Cambria Math"/>
+                <w:lang w:val="en-US"/>
+              </w:rPr>
+              <m:t>i</m:t>
+            </m:r>
+          </m:sub>
+        </m:sSub>
+      </m:oMath>
+      <w:r>
+        <w:rPr>
+          <w:lang w:val="en-US"/>
+        </w:rPr>
+        <w:t>, axle friction)</w:t>
+      </w:r>
+    </w:p>
+    <w:p>
+      <w:pPr>
+        <w:rPr>
+          <w:lang w:val="en-US"/>
+        </w:rPr>
+      </w:pPr>
+      <m:oMath>
+        <m:r>
+          <w:rPr>
+            <w:rFonts w:ascii="Cambria Math" w:hAnsi="Cambria Math"/>
+            <w:lang w:val="en-US"/>
+          </w:rPr>
+          <m:t>h</m:t>
+        </m:r>
+        <m:d>
+          <m:dPr>
+            <m:ctrlPr>
+              <w:rPr>
+                <w:rFonts w:ascii="Cambria Math" w:hAnsi="Cambria Math"/>
+                <w:i/>
+                <w:lang w:val="en-US"/>
+              </w:rPr>
+            </m:ctrlPr>
+          </m:dPr>
+          <m:e>
+            <m:sSub>
+              <m:sSubPr>
+                <m:ctrlPr>
+                  <w:rPr>
+                    <w:rFonts w:ascii="Cambria Math" w:hAnsi="Cambria Math"/>
+                    <w:i/>
+                    <w:lang w:val="en-US"/>
+                  </w:rPr>
+                </m:ctrlPr>
+              </m:sSubPr>
+              <m:e>
+                <m:acc>
+                  <m:accPr>
+                    <m:ctrlPr>
+                      <w:rPr>
+                        <w:rFonts w:ascii="Cambria Math" w:hAnsi="Cambria Math"/>
+                        <w:b/>
+                        <w:bCs/>
+                        <w:i/>
+                        <w:lang w:val="en-US"/>
+                      </w:rPr>
+                    </m:ctrlPr>
+                  </m:accPr>
+                  <m:e>
+                    <m:r>
+                      <m:rPr>
+                        <m:sty m:val="bi"/>
+                      </m:rPr>
+                      <w:rPr>
+                        <w:rFonts w:ascii="Cambria Math" w:hAnsi="Cambria Math"/>
+                        <w:lang w:val="en-US"/>
+                      </w:rPr>
+                      <m:t>X</m:t>
+                    </m:r>
+                  </m:e>
+                </m:acc>
+                <m:ctrlPr>
+                  <w:rPr>
+                    <w:rFonts w:ascii="Cambria Math" w:hAnsi="Cambria Math"/>
+                    <w:b/>
+                    <w:bCs/>
+                    <w:i/>
+                    <w:lang w:val="en-US"/>
+                  </w:rPr>
+                </m:ctrlPr>
+              </m:e>
+              <m:sub>
+                <m:r>
+                  <w:rPr>
+                    <w:rFonts w:ascii="Cambria Math" w:hAnsi="Cambria Math"/>
+                    <w:lang w:val="en-US"/>
+                  </w:rPr>
+                  <m:t>k</m:t>
+                </m:r>
+              </m:sub>
+            </m:sSub>
+          </m:e>
+        </m:d>
+      </m:oMath>
+      <w:r>
+        <w:rPr>
+          <w:lang w:val="en-US"/>
+        </w:rPr>
+        <w:t>: S</w:t>
+      </w:r>
+      <w:proofErr w:type="spellStart"/>
+      <w:r>
+        <w:rPr>
+          <w:lang w:val="en-US"/>
+        </w:rPr>
+        <w:t>ensor</w:t>
+      </w:r>
+      <w:proofErr w:type="spellEnd"/>
+      <w:r>
+        <w:rPr>
+          <w:lang w:val="en-US"/>
+        </w:rPr>
+        <w:t xml:space="preserve"> model (equivalent to </w:t>
+      </w:r>
+      <m:oMath>
+        <m:r>
+          <w:rPr>
+            <w:rFonts w:ascii="Cambria Math" w:hAnsi="Cambria Math"/>
+            <w:lang w:val="en-US"/>
+          </w:rPr>
+          <m:t>C</m:t>
+        </m:r>
+      </m:oMath>
+      <w:r>
+        <w:rPr>
+          <w:lang w:val="en-US"/>
+        </w:rPr>
+        <w:t xml:space="preserve"> matrix in a KF)</w:t>
+      </w:r>
+    </w:p>
+    <w:p>
+      <w:pPr>
+        <w:rPr>
+          <w:lang w:val="en-US"/>
+        </w:rPr>
+      </w:pPr>
+      <m:oMath>
+        <m:sSub>
+          <m:sSubPr>
+            <m:ctrlPr>
+              <w:rPr>
+                <w:rFonts w:ascii="Cambria Math" w:hAnsi="Cambria Math"/>
+                <w:i/>
+                <w:lang w:val="en-US"/>
+              </w:rPr>
+            </m:ctrlPr>
+          </m:sSubPr>
+          <m:e>
+            <m:r>
+              <w:rPr>
+                <w:rFonts w:ascii="Cambria Math" w:hAnsi="Cambria Math"/>
+                <w:lang w:val="en-US"/>
+              </w:rPr>
+              <m:t>P</m:t>
+            </m:r>
+          </m:e>
+          <m:sub>
+            <m:r>
+              <w:rPr>
+                <w:rFonts w:ascii="Cambria Math" w:hAnsi="Cambria Math"/>
+                <w:lang w:val="en-US"/>
+              </w:rPr>
+              <m:t>k</m:t>
+            </m:r>
+          </m:sub>
+        </m:sSub>
+      </m:oMath>
+      <w:r>
+        <w:rPr>
+          <w:lang w:val="en-US"/>
+        </w:rPr>
+        <w:t>:</w:t>
+      </w:r>
+      <w:r>
+        <w:rPr>
+          <w:lang w:val="en-US"/>
+        </w:rPr>
+        <w:t xml:space="preserve"> State covariance</w:t>
+      </w:r>
+    </w:p>
+    <w:p>
+      <w:pPr>
+        <w:rPr>
+          <w:lang w:val="en-US"/>
+        </w:rPr>
+      </w:pPr>
+      <m:oMath>
+        <m:sSub>
+          <m:sSubPr>
+            <m:ctrlPr>
+              <w:rPr>
+                <w:rFonts w:ascii="Cambria Math" w:hAnsi="Cambria Math"/>
+                <w:i/>
+                <w:lang w:val="en-US"/>
+              </w:rPr>
+            </m:ctrlPr>
+          </m:sSubPr>
+          <m:e>
+            <m:r>
+              <w:rPr>
+                <w:rFonts w:ascii="Cambria Math" w:hAnsi="Cambria Math"/>
+                <w:lang w:val="en-US"/>
+              </w:rPr>
+              <m:t>F</m:t>
+            </m:r>
+          </m:e>
+          <m:sub>
+            <m:r>
+              <w:rPr>
+                <w:rFonts w:ascii="Cambria Math" w:hAnsi="Cambria Math"/>
+                <w:lang w:val="en-US"/>
+              </w:rPr>
+              <m:t>k</m:t>
+            </m:r>
+          </m:sub>
+        </m:sSub>
+      </m:oMath>
+      <w:r>
+        <w:rPr>
+          <w:lang w:val="en-US"/>
+        </w:rPr>
+        <w:t xml:space="preserve">: </w:t>
+      </w:r>
+      <w:r>
+        <w:rPr>
+          <w:lang w:val="en-US"/>
+        </w:rPr>
+        <w:t xml:space="preserve">Jacobian of </w:t>
+      </w:r>
+      <m:oMath>
+        <m:r>
+          <w:rPr>
+            <w:rFonts w:ascii="Cambria Math" w:hAnsi="Cambria Math"/>
+            <w:lang w:val="en-US"/>
+          </w:rPr>
+          <m:t>f</m:t>
+        </m:r>
+      </m:oMath>
+      <w:r>
+        <w:rPr>
+          <w:lang w:val="en-US"/>
+        </w:rPr>
+        <w:t xml:space="preserve"> (not to be confused with </w:t>
+      </w:r>
+      <m:oMath>
+        <m:sSub>
+          <m:sSubPr>
+            <m:ctrlPr>
+              <w:rPr>
+                <w:rFonts w:ascii="Cambria Math" w:hAnsi="Cambria Math"/>
+                <w:i/>
+                <w:lang w:val="en-US"/>
+              </w:rPr>
+            </m:ctrlPr>
+          </m:sSubPr>
+          <m:e>
+            <m:r>
+              <w:rPr>
+                <w:rFonts w:ascii="Cambria Math" w:hAnsi="Cambria Math"/>
+                <w:lang w:val="en-US"/>
+              </w:rPr>
+              <m:t>F</m:t>
+            </m:r>
+          </m:e>
+          <m:sub>
+            <m:r>
+              <w:rPr>
+                <w:rFonts w:ascii="Cambria Math" w:hAnsi="Cambria Math"/>
+                <w:lang w:val="en-US"/>
+              </w:rPr>
+              <m:t>f</m:t>
+            </m:r>
+          </m:sub>
+        </m:sSub>
+      </m:oMath>
+      <w:r>
+        <w:rPr>
+          <w:lang w:val="en-US"/>
+        </w:rPr>
+        <w:t>, engine drive force)</w:t>
+      </w:r>
+    </w:p>
+    <w:p>
+      <w:pPr>
+        <w:rPr>
+          <w:lang w:val="en-US"/>
+        </w:rPr>
+      </w:pPr>
+      <m:oMath>
+        <m:sSub>
+          <m:sSubPr>
+            <m:ctrlPr>
+              <w:rPr>
+                <w:rFonts w:ascii="Cambria Math" w:hAnsi="Cambria Math"/>
+                <w:i/>
+                <w:lang w:val="en-US"/>
+              </w:rPr>
+            </m:ctrlPr>
+          </m:sSubPr>
+          <m:e>
+            <m:r>
+              <w:rPr>
+                <w:rFonts w:ascii="Cambria Math" w:hAnsi="Cambria Math"/>
+                <w:lang w:val="en-US"/>
+              </w:rPr>
+              <m:t>H</m:t>
+            </m:r>
+          </m:e>
+          <m:sub>
+            <m:r>
+              <w:rPr>
+                <w:rFonts w:ascii="Cambria Math" w:hAnsi="Cambria Math"/>
+                <w:lang w:val="en-US"/>
+              </w:rPr>
+              <m:t>k</m:t>
+            </m:r>
+          </m:sub>
+        </m:sSub>
+      </m:oMath>
+      <w:r>
+        <w:rPr>
+          <w:lang w:val="en-US"/>
+        </w:rPr>
+        <w:t xml:space="preserve">: Jacobian of </w:t>
+      </w:r>
+      <m:oMath>
+        <m:r>
+          <w:rPr>
+            <w:rFonts w:ascii="Cambria Math" w:hAnsi="Cambria Math"/>
+            <w:lang w:val="en-US"/>
+          </w:rPr>
+          <m:t>h</m:t>
+        </m:r>
+      </m:oMath>
+    </w:p>
+    <w:p>
+      <w:pPr>
+        <w:rPr>
+          <w:lang w:val="en-US"/>
+        </w:rPr>
+      </w:pPr>
+      <m:oMath>
+        <m:r>
+          <w:rPr>
+            <w:rFonts w:ascii="Cambria Math" w:hAnsi="Cambria Math"/>
+            <w:lang w:val="en-US"/>
+          </w:rPr>
+          <m:t>Q</m:t>
+        </m:r>
+      </m:oMath>
+      <w:r>
+        <w:rPr>
+          <w:lang w:val="en-US"/>
+        </w:rPr>
+        <w:t>: Physics model covariance</w:t>
+      </w:r>
+    </w:p>
+    <w:p>
+      <w:pPr>
+        <w:rPr>
+          <w:lang w:val="en-US"/>
+        </w:rPr>
+      </w:pPr>
+      <m:oMath>
+        <m:r>
+          <w:rPr>
+            <w:rFonts w:ascii="Cambria Math" w:hAnsi="Cambria Math"/>
+            <w:lang w:val="en-US"/>
+          </w:rPr>
+          <m:t>R</m:t>
+        </m:r>
+      </m:oMath>
+      <w:r>
+        <w:rPr>
+          <w:lang w:val="en-US"/>
+        </w:rPr>
+        <w:t>: Sensor model covariance</w:t>
+      </w:r>
+    </w:p>
+    <w:p>
+      <w:pPr>
+        <w:rPr>
+          <w:lang w:val="en-US"/>
+        </w:rPr>
+      </w:pPr>
+      <m:oMath>
+        <m:sSubSup>
+          <m:sSubSupPr>
+            <m:ctrlPr>
+              <w:rPr>
+                <w:rFonts w:ascii="Cambria Math" w:hAnsi="Cambria Math"/>
+                <w:i/>
+                <w:lang w:val="en-US"/>
+              </w:rPr>
+            </m:ctrlPr>
+          </m:sSubSupPr>
+          <m:e>
+            <m:r>
+              <w:rPr>
+                <w:rFonts w:ascii="Cambria Math" w:hAnsi="Cambria Math"/>
+                <w:lang w:val="en-US"/>
+              </w:rPr>
+              <m:t>K</m:t>
+            </m:r>
+          </m:e>
+          <m:sub>
+            <m:r>
+              <w:rPr>
+                <w:rFonts w:ascii="Cambria Math" w:hAnsi="Cambria Math"/>
+                <w:lang w:val="en-US"/>
+              </w:rPr>
+              <m:t>k</m:t>
+            </m:r>
+          </m:sub>
+          <m:sup>
+            <m:r>
+              <w:rPr>
+                <w:rFonts w:ascii="Cambria Math" w:hAnsi="Cambria Math"/>
+                <w:lang w:val="en-US"/>
+              </w:rPr>
+              <m:t>'</m:t>
+            </m:r>
+          </m:sup>
+        </m:sSubSup>
+      </m:oMath>
+      <w:r>
+        <w:rPr>
+          <w:lang w:val="en-US"/>
+        </w:rPr>
+        <w:t>: Kalman gain matrix</w:t>
+      </w:r>
+    </w:p>
+    <w:p>
+      <w:pPr>
+        <w:rPr>
+          <w:lang w:val="en-US"/>
+        </w:rPr>
+      </w:pPr>
+    </w:p>
+    <w:p>
+      <w:pPr>
+        <w:rPr>
+          <w:lang w:val="en-US"/>
+        </w:rPr>
+      </w:pPr>
+      <w:r>
+        <w:rPr>
+          <w:lang w:val="en-US"/>
+        </w:rPr>
+        <w:t>Control and state variables:</w:t>
+      </w:r>
+    </w:p>
+    <w:p>
+      <w:pPr>
+        <w:rPr>
+          <w:lang w:val="en-US"/>
+        </w:rPr>
+      </w:pPr>
+      <m:oMath>
+        <m:r>
+          <w:rPr>
+            <w:rFonts w:ascii="Cambria Math" w:hAnsi="Cambria Math"/>
+            <w:lang w:val="en-US"/>
+          </w:rPr>
+          <m:t>v</m:t>
+        </m:r>
+      </m:oMath>
+      <w:r>
+        <w:rPr>
+          <w:lang w:val="en-US"/>
+        </w:rPr>
+        <w:t>: Vehicle speed [m/s]</w:t>
+      </w:r>
+    </w:p>
+    <w:p>
+      <w:pPr>
+        <w:rPr>
+          <w:lang w:val="en-US"/>
+        </w:rPr>
+      </w:pPr>
+      <m:oMath>
+        <m:r>
+          <w:rPr>
+            <w:rFonts w:ascii="Cambria Math" w:hAnsi="Cambria Math"/>
+            <w:lang w:val="en-US"/>
+          </w:rPr>
+          <m:t>θ</m:t>
+        </m:r>
+      </m:oMath>
+      <w:r>
+        <w:rPr>
+          <w:lang w:val="en-US"/>
+        </w:rPr>
+        <w:t>: Rotation about z-axis, relative to x-axis [rad]</w:t>
+      </w:r>
+    </w:p>
+    <w:p>
+      <w:pPr>
+        <w:rPr>
+          <w:lang w:val="en-US"/>
+        </w:rPr>
+      </w:pPr>
+      <m:oMath>
+        <m:r>
+          <w:rPr>
+            <w:rFonts w:ascii="Cambria Math" w:hAnsi="Cambria Math"/>
+            <w:lang w:val="en-US"/>
+          </w:rPr>
+          <m:t>ω</m:t>
+        </m:r>
+      </m:oMath>
+      <w:r>
+        <w:rPr>
+          <w:lang w:val="en-US"/>
+        </w:rPr>
+        <w:t>: Angular velocity about z-axis [rad/s]</w:t>
+      </w:r>
+    </w:p>
+    <w:p>
+      <w:pPr>
+        <w:rPr>
+          <w:lang w:val="en-US"/>
+        </w:rPr>
+      </w:pPr>
+      <m:oMath>
+        <m:r>
+          <w:rPr>
+            <w:rFonts w:ascii="Cambria Math" w:hAnsi="Cambria Math"/>
+            <w:lang w:val="en-US"/>
+          </w:rPr>
+          <m:t>T</m:t>
+        </m:r>
+      </m:oMath>
+      <w:r>
+        <w:rPr>
+          <w:lang w:val="en-US"/>
+        </w:rPr>
+        <w:t>: Front wheel drive torque [N-m]</w:t>
+      </w:r>
+    </w:p>
+    <w:p>
+      <w:pPr>
+        <w:rPr>
+          <w:lang w:val="en-US"/>
+        </w:rPr>
+      </w:pPr>
+      <m:oMath>
+        <m:sSub>
+          <m:sSubPr>
+            <m:ctrlPr>
+              <w:rPr>
+                <w:rFonts w:ascii="Cambria Math" w:hAnsi="Cambria Math"/>
+                <w:i/>
+                <w:lang w:val="en-US"/>
+              </w:rPr>
+            </m:ctrlPr>
+          </m:sSubPr>
+          <m:e>
+            <m:r>
+              <w:rPr>
+                <w:rFonts w:ascii="Cambria Math" w:hAnsi="Cambria Math"/>
+                <w:lang w:val="en-US"/>
+              </w:rPr>
+              <m:t>F</m:t>
+            </m:r>
+          </m:e>
+          <m:sub>
+            <m:r>
+              <w:rPr>
+                <w:rFonts w:ascii="Cambria Math" w:hAnsi="Cambria Math"/>
+                <w:lang w:val="en-US"/>
+              </w:rPr>
+              <m:t>f</m:t>
+            </m:r>
+          </m:sub>
+        </m:sSub>
+      </m:oMath>
+      <w:r>
+        <w:rPr>
+          <w:lang w:val="en-US"/>
+        </w:rPr>
+        <w:t>: Front wheel drive force [N]</w:t>
+      </w:r>
+    </w:p>
+    <w:p>
+      <w:pPr>
+        <w:rPr>
+          <w:lang w:val="en-US"/>
+        </w:rPr>
+      </w:pPr>
+      <m:oMath>
+        <m:r>
+          <w:rPr>
+            <w:rFonts w:ascii="Cambria Math" w:hAnsi="Cambria Math"/>
+            <w:lang w:val="en-US"/>
+          </w:rPr>
+          <m:t>δ</m:t>
+        </m:r>
+      </m:oMath>
+      <w:r>
+        <w:rPr>
+          <w:lang w:val="en-US"/>
+        </w:rPr>
+        <w:t xml:space="preserve">: Steering angle, </w:t>
+      </w:r>
+      <m:oMath>
+        <m:r>
+          <w:rPr>
+            <w:rFonts w:ascii="Cambria Math" w:hAnsi="Cambria Math"/>
+            <w:lang w:val="en-US"/>
+          </w:rPr>
+          <m:t>-</m:t>
+        </m:r>
+        <m:f>
+          <m:fPr>
+            <m:ctrlPr>
+              <w:rPr>
+                <w:rFonts w:ascii="Cambria Math" w:hAnsi="Cambria Math"/>
+                <w:i/>
+                <w:lang w:val="en-US"/>
+              </w:rPr>
+            </m:ctrlPr>
+          </m:fPr>
+          <m:num>
+            <m:r>
+              <w:rPr>
+                <w:rFonts w:ascii="Cambria Math" w:hAnsi="Cambria Math"/>
+                <w:lang w:val="en-US"/>
+              </w:rPr>
+              <m:t>π</m:t>
+            </m:r>
+          </m:num>
+          <m:den>
+            <m:r>
+              <w:rPr>
+                <w:rFonts w:ascii="Cambria Math" w:hAnsi="Cambria Math"/>
+                <w:lang w:val="en-US"/>
+              </w:rPr>
+              <m:t>2</m:t>
+            </m:r>
+          </m:den>
+        </m:f>
+        <m:r>
+          <w:rPr>
+            <w:rFonts w:ascii="Cambria Math" w:hAnsi="Cambria Math"/>
+            <w:lang w:val="en-US"/>
+          </w:rPr>
+          <m:t>&lt;δ&lt;</m:t>
+        </m:r>
+        <m:f>
+          <m:fPr>
+            <m:ctrlPr>
+              <w:rPr>
+                <w:rFonts w:ascii="Cambria Math" w:hAnsi="Cambria Math"/>
+                <w:i/>
+                <w:lang w:val="en-US"/>
+              </w:rPr>
+            </m:ctrlPr>
+          </m:fPr>
+          <m:num>
+            <m:r>
+              <w:rPr>
+                <w:rFonts w:ascii="Cambria Math" w:hAnsi="Cambria Math"/>
+                <w:lang w:val="en-US"/>
+              </w:rPr>
+              <m:t>π</m:t>
+            </m:r>
+          </m:num>
+          <m:den>
+            <m:r>
+              <w:rPr>
+                <w:rFonts w:ascii="Cambria Math" w:hAnsi="Cambria Math"/>
+                <w:lang w:val="en-US"/>
+              </w:rPr>
+              <m:t>2</m:t>
+            </m:r>
+          </m:den>
+        </m:f>
+      </m:oMath>
+      <w:r>
+        <w:rPr>
+          <w:lang w:val="en-US"/>
+        </w:rPr>
+        <w:t xml:space="preserve"> (+</w:t>
+      </w:r>
+      <w:proofErr w:type="spellStart"/>
+      <w:r>
+        <w:rPr>
+          <w:lang w:val="en-US"/>
+        </w:rPr>
+        <w:t>ve</w:t>
+      </w:r>
+      <w:proofErr w:type="spellEnd"/>
+      <w:r>
+        <w:rPr>
+          <w:lang w:val="en-US"/>
+        </w:rPr>
+        <w:t xml:space="preserve"> = left, -</w:t>
+      </w:r>
+      <w:proofErr w:type="spellStart"/>
+      <w:r>
+        <w:rPr>
+          <w:lang w:val="en-US"/>
+        </w:rPr>
+        <w:t>ve</w:t>
+      </w:r>
+      <w:proofErr w:type="spellEnd"/>
+      <w:r>
+        <w:rPr>
+          <w:lang w:val="en-US"/>
+        </w:rPr>
+        <w:t xml:space="preserve"> = right)</w:t>
+      </w:r>
+      <w:r>
+        <w:rPr>
+          <w:lang w:val="en-US"/>
+        </w:rPr>
+        <w:t xml:space="preserve"> [rad]</w:t>
+      </w:r>
+    </w:p>
+    <w:p>
+      <w:pPr>
+        <w:rPr>
+          <w:lang w:val="en-US"/>
+        </w:rPr>
+      </w:pPr>
+      <m:oMath>
+        <m:acc>
+          <m:accPr>
+            <m:chr m:val="̇"/>
+            <m:ctrlPr>
+              <w:rPr>
+                <w:rFonts w:ascii="Cambria Math" w:hAnsi="Cambria Math"/>
+                <w:i/>
+                <w:lang w:val="en-US"/>
+              </w:rPr>
+            </m:ctrlPr>
+          </m:accPr>
+          <m:e>
+            <m:r>
+              <w:rPr>
+                <w:rFonts w:ascii="Cambria Math" w:hAnsi="Cambria Math"/>
+                <w:lang w:val="en-US"/>
+              </w:rPr>
+              <m:t>δ</m:t>
+            </m:r>
+          </m:e>
+        </m:acc>
+      </m:oMath>
+      <w:r>
+        <w:rPr>
+          <w:lang w:val="en-US"/>
+        </w:rPr>
+        <w:t>: Steering angle rate [rad/s]</w:t>
+      </w:r>
+    </w:p>
+    <w:p>
+      <w:pPr>
+        <w:rPr>
+          <w:lang w:val="en-US"/>
+        </w:rPr>
+      </w:pPr>
+      <m:oMath>
+        <m:r>
+          <w:rPr>
+            <w:rFonts w:ascii="Cambria Math" w:hAnsi="Cambria Math"/>
+            <w:lang w:val="en-US"/>
+          </w:rPr>
+          <m:t>β</m:t>
+        </m:r>
+      </m:oMath>
+      <w:r>
+        <w:rPr>
+          <w:lang w:val="en-US"/>
+        </w:rPr>
+        <w:t>: Direction of motion for COG [rad]</w:t>
+      </w:r>
+    </w:p>
+    <w:p>
+      <w:pPr>
+        <w:rPr>
+          <w:lang w:val="en-US"/>
+        </w:rPr>
+      </w:pPr>
+      <m:oMath>
+        <m:sSub>
+          <m:sSubPr>
+            <m:ctrlPr>
+              <w:rPr>
+                <w:rFonts w:ascii="Cambria Math" w:hAnsi="Cambria Math"/>
+                <w:i/>
+                <w:lang w:val="en-US"/>
+              </w:rPr>
+            </m:ctrlPr>
+          </m:sSubPr>
+          <m:e>
+            <m:r>
+              <w:rPr>
+                <w:rFonts w:ascii="Cambria Math" w:hAnsi="Cambria Math"/>
+                <w:lang w:val="en-US"/>
+              </w:rPr>
+              <m:t>f</m:t>
+            </m:r>
+          </m:e>
+          <m:sub>
+            <m:r>
+              <w:rPr>
+                <w:rFonts w:ascii="Cambria Math" w:hAnsi="Cambria Math"/>
+                <w:lang w:val="en-US"/>
+              </w:rPr>
+              <m:t>i</m:t>
+            </m:r>
+          </m:sub>
+        </m:sSub>
+      </m:oMath>
+      <w:r>
+        <w:rPr>
+          <w:lang w:val="en-US"/>
+        </w:rPr>
+        <w:t xml:space="preserve">: Rolling friction force for wheel </w:t>
+      </w:r>
+      <m:oMath>
+        <m:r>
+          <w:rPr>
+            <w:rFonts w:ascii="Cambria Math" w:hAnsi="Cambria Math"/>
+            <w:lang w:val="en-US"/>
+          </w:rPr>
+          <m:t>i</m:t>
+        </m:r>
+      </m:oMath>
+      <w:r>
+        <w:rPr>
+          <w:lang w:val="en-US"/>
+        </w:rPr>
+        <w:t xml:space="preserve">; </w:t>
+      </w:r>
+      <m:oMath>
+        <m:sSub>
+          <m:sSubPr>
+            <m:ctrlPr>
+              <w:rPr>
+                <w:rFonts w:ascii="Cambria Math" w:hAnsi="Cambria Math"/>
+                <w:i/>
+                <w:lang w:val="en-US"/>
+              </w:rPr>
+            </m:ctrlPr>
+          </m:sSubPr>
+          <m:e>
+            <m:r>
+              <w:rPr>
+                <w:rFonts w:ascii="Cambria Math" w:hAnsi="Cambria Math"/>
+                <w:lang w:val="en-US"/>
+              </w:rPr>
+              <m:t>f</m:t>
+            </m:r>
+          </m:e>
+          <m:sub>
+            <m:r>
+              <w:rPr>
+                <w:rFonts w:ascii="Cambria Math" w:hAnsi="Cambria Math"/>
+                <w:lang w:val="en-US"/>
+              </w:rPr>
+              <m:t>f</m:t>
+            </m:r>
+          </m:sub>
+        </m:sSub>
+      </m:oMath>
+      <w:r>
+        <w:rPr>
+          <w:lang w:val="en-US"/>
+        </w:rPr>
+        <w:t xml:space="preserve"> for front wheel, </w:t>
+      </w:r>
+      <m:oMath>
+        <m:sSub>
+          <m:sSubPr>
+            <m:ctrlPr>
+              <w:rPr>
+                <w:rFonts w:ascii="Cambria Math" w:hAnsi="Cambria Math"/>
+                <w:i/>
+                <w:lang w:val="en-US"/>
+              </w:rPr>
+            </m:ctrlPr>
+          </m:sSubPr>
+          <m:e>
+            <m:r>
+              <w:rPr>
+                <w:rFonts w:ascii="Cambria Math" w:hAnsi="Cambria Math"/>
+                <w:lang w:val="en-US"/>
+              </w:rPr>
+              <m:t>f</m:t>
+            </m:r>
+          </m:e>
+          <m:sub>
+            <m:r>
+              <w:rPr>
+                <w:rFonts w:ascii="Cambria Math" w:hAnsi="Cambria Math"/>
+                <w:lang w:val="en-US"/>
+              </w:rPr>
+              <m:t>r</m:t>
+            </m:r>
+          </m:sub>
+        </m:sSub>
+      </m:oMath>
+      <w:r>
+        <w:rPr>
+          <w:lang w:val="en-US"/>
+        </w:rPr>
+        <w:t xml:space="preserve"> for rear wheel [N]</w:t>
+      </w:r>
+    </w:p>
+    <w:p>
+      <w:pPr>
+        <w:rPr>
+          <w:lang w:val="en-US"/>
+        </w:rPr>
+      </w:pPr>
+    </w:p>
+    <w:p>
+      <w:pPr>
+        <w:rPr>
+          <w:lang w:val="en-US"/>
+        </w:rPr>
+      </w:pPr>
+      <w:r>
+        <w:rPr>
+          <w:lang w:val="en-US"/>
+        </w:rPr>
+        <w:t xml:space="preserve">Model constants – these need to be defined </w:t>
+      </w:r>
+      <w:r>
+        <w:rPr>
+          <w:i/>
+          <w:iCs/>
+          <w:lang w:val="en-US"/>
+        </w:rPr>
+        <w:t>a priori</w:t>
+      </w:r>
+      <w:r>
+        <w:rPr>
+          <w:lang w:val="en-US"/>
+        </w:rPr>
+        <w:t>, mostly by the design of the car:</w:t>
+      </w:r>
+    </w:p>
+    <w:p>
+      <w:pPr>
+        <w:rPr>
+          <w:lang w:val="en-US"/>
+        </w:rPr>
+      </w:pPr>
+      <m:oMath>
+        <m:r>
+          <w:rPr>
+            <w:rFonts w:ascii="Cambria Math" w:hAnsi="Cambria Math"/>
+            <w:lang w:val="en-US"/>
+          </w:rPr>
+          <m:t>A</m:t>
+        </m:r>
+      </m:oMath>
+      <w:r>
+        <w:rPr>
+          <w:lang w:val="en-US"/>
+        </w:rPr>
+        <w:t>: Frontal vehicle area [m</w:t>
+      </w:r>
+      <w:r>
+        <w:rPr>
+          <w:vertAlign w:val="superscript"/>
+          <w:lang w:val="en-US"/>
+        </w:rPr>
+        <w:t>2</w:t>
+      </w:r>
+      <w:r>
+        <w:rPr>
+          <w:lang w:val="en-US"/>
+        </w:rPr>
+        <w:t>]</w:t>
+      </w:r>
+    </w:p>
+    <w:p>
+      <w:pPr>
+        <w:rPr>
+          <w:lang w:val="en-US"/>
+        </w:rPr>
+      </w:pPr>
+      <m:oMath>
+        <m:sSub>
+          <m:sSubPr>
+            <m:ctrlPr>
+              <w:rPr>
+                <w:rFonts w:ascii="Cambria Math" w:hAnsi="Cambria Math"/>
+                <w:i/>
+                <w:lang w:val="en-US"/>
+              </w:rPr>
+            </m:ctrlPr>
+          </m:sSubPr>
+          <m:e>
+            <m:r>
+              <w:rPr>
+                <w:rFonts w:ascii="Cambria Math" w:hAnsi="Cambria Math"/>
+                <w:lang w:val="en-US"/>
+              </w:rPr>
+              <m:t>C</m:t>
+            </m:r>
+          </m:e>
+          <m:sub>
+            <m:r>
+              <w:rPr>
+                <w:rFonts w:ascii="Cambria Math" w:hAnsi="Cambria Math"/>
+                <w:lang w:val="en-US"/>
+              </w:rPr>
+              <m:t>d</m:t>
+            </m:r>
+          </m:sub>
+        </m:sSub>
+      </m:oMath>
+      <w:r>
+        <w:rPr>
+          <w:lang w:val="en-US"/>
+        </w:rPr>
+        <w:t>: Coefficient of drag</w:t>
+      </w:r>
+    </w:p>
+    <w:p>
+      <w:pPr>
+        <w:rPr>
+          <w:lang w:val="en-US"/>
+        </w:rPr>
+      </w:pPr>
+      <m:oMath>
+        <m:r>
+          <w:rPr>
+            <w:rFonts w:ascii="Cambria Math" w:hAnsi="Cambria Math"/>
+            <w:lang w:val="en-US"/>
+          </w:rPr>
+          <m:t>L</m:t>
+        </m:r>
+      </m:oMath>
+      <w:r>
+        <w:rPr>
+          <w:lang w:val="en-US"/>
+        </w:rPr>
+        <w:t>: Length between rear and front wheel axes [m]</w:t>
+      </w:r>
+    </w:p>
+    <w:p>
+      <w:pPr>
+        <w:rPr>
+          <w:lang w:val="en-US"/>
+        </w:rPr>
+      </w:pPr>
+      <m:oMath>
+        <m:sSub>
+          <m:sSubPr>
+            <m:ctrlPr>
+              <w:rPr>
+                <w:rFonts w:ascii="Cambria Math" w:hAnsi="Cambria Math"/>
+                <w:i/>
+                <w:lang w:val="en-US"/>
+              </w:rPr>
+            </m:ctrlPr>
+          </m:sSubPr>
+          <m:e>
+            <m:r>
+              <w:rPr>
+                <w:rFonts w:ascii="Cambria Math" w:hAnsi="Cambria Math"/>
+                <w:lang w:val="en-US"/>
+              </w:rPr>
+              <m:t>L</m:t>
+            </m:r>
+          </m:e>
+          <m:sub>
+            <m:r>
+              <w:rPr>
+                <w:rFonts w:ascii="Cambria Math" w:hAnsi="Cambria Math"/>
+                <w:lang w:val="en-US"/>
+              </w:rPr>
+              <m:t>r</m:t>
+            </m:r>
+          </m:sub>
+        </m:sSub>
+      </m:oMath>
+      <w:r>
+        <w:rPr>
+          <w:lang w:val="en-US"/>
+        </w:rPr>
+        <w:t>: Distance between rear wheel axis and COG [m]</w:t>
+      </w:r>
+    </w:p>
+    <w:p>
+      <w:pPr>
+        <w:rPr>
+          <w:lang w:val="en-US"/>
+        </w:rPr>
+      </w:pPr>
+      <m:oMath>
+        <m:r>
+          <w:rPr>
+            <w:rFonts w:ascii="Cambria Math" w:hAnsi="Cambria Math"/>
+            <w:lang w:val="en-US"/>
+          </w:rPr>
+          <m:t>m</m:t>
+        </m:r>
+      </m:oMath>
+      <w:r>
+        <w:rPr>
+          <w:lang w:val="en-US"/>
+        </w:rPr>
+        <w:t>: Vehicle mass [kg]</w:t>
+      </w:r>
+    </w:p>
+    <w:p>
+      <w:pPr>
+        <w:rPr>
+          <w:lang w:val="en-US"/>
+        </w:rPr>
+      </w:pPr>
+      <m:oMath>
+        <m:sSub>
+          <m:sSubPr>
+            <m:ctrlPr>
+              <w:rPr>
+                <w:rFonts w:ascii="Cambria Math" w:hAnsi="Cambria Math"/>
+                <w:i/>
+                <w:lang w:val="en-US"/>
+              </w:rPr>
+            </m:ctrlPr>
+          </m:sSubPr>
+          <m:e>
+            <m:r>
+              <w:rPr>
+                <w:rFonts w:ascii="Cambria Math" w:hAnsi="Cambria Math"/>
+                <w:lang w:val="en-US"/>
+              </w:rPr>
+              <m:t>μ</m:t>
+            </m:r>
+          </m:e>
+          <m:sub>
+            <m:r>
+              <w:rPr>
+                <w:rFonts w:ascii="Cambria Math" w:hAnsi="Cambria Math"/>
+                <w:lang w:val="en-US"/>
+              </w:rPr>
+              <m:t>i</m:t>
+            </m:r>
+          </m:sub>
+        </m:sSub>
+      </m:oMath>
+      <w:r>
+        <w:rPr>
+          <w:lang w:val="en-US"/>
+        </w:rPr>
+        <w:t xml:space="preserve">: Axle coefficient of friction for wheel </w:t>
+      </w:r>
+      <m:oMath>
+        <m:r>
+          <w:rPr>
+            <w:rFonts w:ascii="Cambria Math" w:hAnsi="Cambria Math"/>
+            <w:lang w:val="en-US"/>
+          </w:rPr>
+          <m:t>i</m:t>
+        </m:r>
+      </m:oMath>
+      <w:r>
+        <w:rPr>
+          <w:lang w:val="en-US"/>
+        </w:rPr>
+        <w:t xml:space="preserve">; </w:t>
+      </w:r>
+      <m:oMath>
+        <m:sSub>
+          <m:sSubPr>
+            <m:ctrlPr>
+              <w:rPr>
+                <w:rFonts w:ascii="Cambria Math" w:hAnsi="Cambria Math"/>
+                <w:i/>
+                <w:lang w:val="en-US"/>
+              </w:rPr>
+            </m:ctrlPr>
+          </m:sSubPr>
+          <m:e>
+            <m:r>
+              <w:rPr>
+                <w:rFonts w:ascii="Cambria Math" w:hAnsi="Cambria Math"/>
+                <w:lang w:val="en-US"/>
+              </w:rPr>
+              <m:t>μ</m:t>
+            </m:r>
+          </m:e>
+          <m:sub>
+            <m:r>
+              <w:rPr>
+                <w:rFonts w:ascii="Cambria Math" w:hAnsi="Cambria Math"/>
+                <w:lang w:val="en-US"/>
+              </w:rPr>
+              <m:t>f</m:t>
+            </m:r>
+          </m:sub>
+        </m:sSub>
+      </m:oMath>
+      <w:r>
+        <w:rPr>
+          <w:lang w:val="en-US"/>
+        </w:rPr>
+        <w:t xml:space="preserve"> for front wheel, </w:t>
+      </w:r>
+      <m:oMath>
+        <m:sSub>
+          <m:sSubPr>
+            <m:ctrlPr>
+              <w:rPr>
+                <w:rFonts w:ascii="Cambria Math" w:hAnsi="Cambria Math"/>
+                <w:i/>
+                <w:lang w:val="en-US"/>
+              </w:rPr>
+            </m:ctrlPr>
+          </m:sSubPr>
+          <m:e>
+            <m:r>
+              <w:rPr>
+                <w:rFonts w:ascii="Cambria Math" w:hAnsi="Cambria Math"/>
+                <w:lang w:val="en-US"/>
+              </w:rPr>
+              <m:t>μ</m:t>
+            </m:r>
+          </m:e>
+          <m:sub>
+            <m:r>
+              <w:rPr>
+                <w:rFonts w:ascii="Cambria Math" w:hAnsi="Cambria Math"/>
+                <w:lang w:val="en-US"/>
+              </w:rPr>
+              <m:t>r</m:t>
+            </m:r>
+          </m:sub>
+        </m:sSub>
+      </m:oMath>
+      <w:r>
+        <w:rPr>
+          <w:lang w:val="en-US"/>
+        </w:rPr>
+        <w:t xml:space="preserve"> for rear wheel</w:t>
+      </w:r>
+    </w:p>
+    <w:p>
+      <w:pPr>
+        <w:rPr>
+          <w:lang w:val="en-US"/>
+        </w:rPr>
+      </w:pPr>
+      <m:oMath>
+        <m:r>
+          <w:rPr>
+            <w:rFonts w:ascii="Cambria Math" w:hAnsi="Cambria Math"/>
+            <w:lang w:val="en-US"/>
+          </w:rPr>
+          <m:t>r</m:t>
+        </m:r>
+      </m:oMath>
+      <w:r>
+        <w:rPr>
+          <w:lang w:val="en-US"/>
+        </w:rPr>
+        <w:t>: Wheel radius</w:t>
+      </w:r>
+      <w:r>
+        <w:rPr>
+          <w:lang w:val="en-US"/>
+        </w:rPr>
+        <w:t xml:space="preserve"> [m]</w:t>
+      </w:r>
+    </w:p>
+    <w:p>
+      <w:pPr>
+        <w:rPr>
+          <w:lang w:val="en-US"/>
+        </w:rPr>
+      </w:pPr>
+      <m:oMath>
+        <m:r>
+          <w:rPr>
+            <w:rFonts w:ascii="Cambria Math" w:hAnsi="Cambria Math"/>
+            <w:lang w:val="en-US"/>
+          </w:rPr>
+          <m:t>g</m:t>
+        </m:r>
+      </m:oMath>
+      <w:r>
+        <w:rPr>
+          <w:lang w:val="en-US"/>
+        </w:rPr>
+        <w:t>: Acceleration of gravity [m/s</w:t>
+      </w:r>
+      <w:r>
+        <w:rPr>
+          <w:vertAlign w:val="superscript"/>
+          <w:lang w:val="en-US"/>
+        </w:rPr>
+        <w:t>2</w:t>
+      </w:r>
+      <w:r>
+        <w:rPr>
+          <w:lang w:val="en-US"/>
+        </w:rPr>
+        <w:t>]</w:t>
+      </w:r>
       <w:r>
         <w:rPr>
           <w:lang w:val="en-US"/>
@@ -11415,6 +12400,7 @@
   <w:style w:type="character" w:default="1" w:styleId="DefaultParagraphFont">
     <w:name w:val="Default Paragraph Font"/>
     <w:uiPriority w:val="1"/>
+    <w:semiHidden/>
     <w:unhideWhenUsed/>
   </w:style>
   <w:style w:type="table" w:default="1" w:styleId="TableNormal">

</xml_diff>

<commit_message>
pushing all updates to merge from main
</commit_message>
<xml_diff>
--- a/Model/Physics model.docx
+++ b/Model/Physics model.docx
@@ -6796,14 +6796,7 @@
                     <w:rFonts w:ascii="Cambria Math" w:hAnsi="Cambria Math"/>
                     <w:lang w:val="en-US"/>
                   </w:rPr>
-                  <m:t>k</m:t>
-                </m:r>
-                <m:r>
-                  <w:rPr>
-                    <w:rFonts w:ascii="Cambria Math" w:hAnsi="Cambria Math"/>
-                    <w:lang w:val="en-US"/>
-                  </w:rPr>
-                  <m:t>-1</m:t>
+                  <m:t>k-1</m:t>
                 </m:r>
               </m:sub>
               <m:sup>
@@ -7017,21 +7010,7 @@
         <w:rPr>
           <w:lang w:val="en-US"/>
         </w:rPr>
-        <w:t>: S</w:t>
-      </w:r>
-      <w:proofErr w:type="spellStart"/>
-      <w:r>
-        <w:rPr>
-          <w:lang w:val="en-US"/>
-        </w:rPr>
-        <w:t>ensor</w:t>
-      </w:r>
-      <w:proofErr w:type="spellEnd"/>
-      <w:r>
-        <w:rPr>
-          <w:lang w:val="en-US"/>
-        </w:rPr>
-        <w:t xml:space="preserve"> model (equivalent to </w:t>
+        <w:t xml:space="preserve">: Sensor model (equivalent to </w:t>
       </w:r>
       <m:oMath>
         <m:r>
@@ -7458,6 +7437,19 @@
         </w:rPr>
         <w:t>: Front wheel drive torque [N-m]</w:t>
       </w:r>
+      <w:r>
+        <w:rPr>
+          <w:lang w:val="en-US"/>
+        </w:rPr>
+        <w:t>.</w:t>
+      </w:r>
+    </w:p>
+    <w:p>
+      <w:pPr>
+        <w:rPr>
+          <w:lang w:val="en-US"/>
+        </w:rPr>
+      </w:pPr>
     </w:p>
     <w:p>
       <w:pPr>
@@ -7630,13 +7622,7 @@
         <w:rPr>
           <w:lang w:val="en-US"/>
         </w:rPr>
-        <w:t xml:space="preserve"> = right)</w:t>
-      </w:r>
-      <w:r>
-        <w:rPr>
-          <w:lang w:val="en-US"/>
-        </w:rPr>
-        <w:t xml:space="preserve"> [rad]</w:t>
+        <w:t xml:space="preserve"> = right) [rad]</w:t>
       </w:r>
     </w:p>
     <w:p>
@@ -8204,6 +8190,7 @@
             <w:rFonts w:ascii="Cambria Math" w:hAnsi="Cambria Math"/>
             <w:lang w:val="en-US"/>
           </w:rPr>
+          <w:lastRenderedPageBreak/>
           <m:t>g</m:t>
         </m:r>
       </m:oMath>

</xml_diff>

<commit_message>
Fixed errors in doc
</commit_message>
<xml_diff>
--- a/Model/Physics model.docx
+++ b/Model/Physics model.docx
@@ -1436,17 +1436,7 @@
                       <w:rFonts w:ascii="Cambria Math" w:hAnsi="Cambria Math"/>
                       <w:lang w:val="en-US"/>
                     </w:rPr>
-                    <m:t>p</m:t>
-                  </m:r>
-                  <m:r>
-                    <m:rPr>
-                      <m:sty m:val="p"/>
-                    </m:rPr>
-                    <w:rPr>
-                      <w:rFonts w:ascii="Cambria Math" w:hAnsi="Cambria Math"/>
-                      <w:lang w:val="en-US"/>
-                    </w:rPr>
-                    <m:t>ower</m:t>
+                    <m:t>power</m:t>
                   </m:r>
                 </m:num>
                 <m:den>
@@ -1841,17 +1831,7 @@
                       <w:rFonts w:ascii="Cambria Math" w:hAnsi="Cambria Math"/>
                       <w:lang w:val="en-US"/>
                     </w:rPr>
-                    <m:t>f</m:t>
-                  </m:r>
-                  <m:r>
-                    <m:rPr>
-                      <m:sty m:val="p"/>
-                    </m:rPr>
-                    <w:rPr>
-                      <w:rFonts w:ascii="Cambria Math" w:hAnsi="Cambria Math"/>
-                      <w:lang w:val="en-US"/>
-                    </w:rPr>
-                    <m:t>riction force</m:t>
+                    <m:t>friction force</m:t>
                   </m:r>
                 </m:num>
                 <m:den>
@@ -1874,14 +1854,7 @@
               <w:rFonts w:ascii="Cambria Math" w:hAnsi="Cambria Math"/>
               <w:lang w:val="en-US"/>
             </w:rPr>
-            <m:t>=</m:t>
-          </m:r>
-          <m:r>
-            <w:rPr>
-              <w:rFonts w:ascii="Cambria Math" w:hAnsi="Cambria Math"/>
-              <w:lang w:val="en-US"/>
-            </w:rPr>
-            <m:t>bv</m:t>
+            <m:t>=bv</m:t>
           </m:r>
         </m:oMath>
       </m:oMathPara>
@@ -4119,21 +4092,7 @@
               <w:rFonts w:ascii="Cambria Math" w:hAnsi="Cambria Math"/>
               <w:lang w:val="en-US"/>
             </w:rPr>
-            <m:t>=bv</m:t>
-          </m:r>
-          <m:r>
-            <w:rPr>
-              <w:rFonts w:ascii="Cambria Math" w:hAnsi="Cambria Math"/>
-              <w:lang w:val="en-US"/>
-            </w:rPr>
-            <m:t xml:space="preserve">, </m:t>
-          </m:r>
-          <m:r>
-            <w:rPr>
-              <w:rFonts w:ascii="Cambria Math" w:hAnsi="Cambria Math"/>
-              <w:lang w:val="en-US"/>
-            </w:rPr>
-            <m:t xml:space="preserve"> </m:t>
+            <m:t xml:space="preserve">=bv,  </m:t>
           </m:r>
           <m:sSub>
             <m:sSubPr>
@@ -4347,14 +4306,7 @@
               <w:rFonts w:ascii="Cambria Math" w:hAnsi="Cambria Math"/>
               <w:lang w:val="en-US"/>
             </w:rPr>
-            <m:t>=</m:t>
-          </m:r>
-          <m:r>
-            <w:rPr>
-              <w:rFonts w:ascii="Cambria Math" w:hAnsi="Cambria Math"/>
-              <w:lang w:val="en-US"/>
-            </w:rPr>
-            <m:t>-0.8304</m:t>
+            <m:t>=-0.8304</m:t>
           </m:r>
           <m:sSup>
             <m:sSupPr>
@@ -4482,14 +4434,7 @@
               <w:rFonts w:ascii="Cambria Math" w:hAnsi="Cambria Math"/>
               <w:lang w:val="en-US"/>
             </w:rPr>
-            <m:t>+0.4115T</m:t>
-          </m:r>
-          <m:r>
-            <w:rPr>
-              <w:rFonts w:ascii="Cambria Math" w:hAnsi="Cambria Math"/>
-              <w:lang w:val="en-US"/>
-            </w:rPr>
-            <m:t xml:space="preserve">,  b=0.365056 </m:t>
+            <m:t xml:space="preserve">+0.4115T,  b=0.365056 </m:t>
           </m:r>
           <m:sSup>
             <m:sSupPr>
@@ -6714,44 +6659,7 @@
         <w:rPr>
           <w:lang w:val="en-US"/>
         </w:rPr>
-        <w:t xml:space="preserve"> matrix in a KF) (do not confuse with </w:t>
-      </w:r>
-      <m:oMath>
-        <m:sSub>
-          <m:sSubPr>
-            <m:ctrlPr>
-              <w:rPr>
-                <w:rFonts w:ascii="Cambria Math" w:hAnsi="Cambria Math"/>
-                <w:i/>
-                <w:lang w:val="en-US"/>
-              </w:rPr>
-            </m:ctrlPr>
-          </m:sSubPr>
-          <m:e>
-            <m:r>
-              <w:rPr>
-                <w:rFonts w:ascii="Cambria Math" w:hAnsi="Cambria Math"/>
-                <w:lang w:val="en-US"/>
-              </w:rPr>
-              <m:t>f</m:t>
-            </m:r>
-          </m:e>
-          <m:sub>
-            <m:r>
-              <w:rPr>
-                <w:rFonts w:ascii="Cambria Math" w:hAnsi="Cambria Math"/>
-                <w:lang w:val="en-US"/>
-              </w:rPr>
-              <m:t>i</m:t>
-            </m:r>
-          </m:sub>
-        </m:sSub>
-      </m:oMath>
-      <w:r>
-        <w:rPr>
-          <w:lang w:val="en-US"/>
-        </w:rPr>
-        <w:t>, axle friction)</w:t>
+        <w:t xml:space="preserve"> matrix in a KF)</w:t>
       </w:r>
     </w:p>
     <w:p>
@@ -6766,7 +6674,6 @@
             <w:rFonts w:ascii="Cambria Math" w:hAnsi="Cambria Math"/>
             <w:lang w:val="en-US"/>
           </w:rPr>
-          <w:lastRenderedPageBreak/>
           <m:t>h</m:t>
         </m:r>
         <m:d>
@@ -6969,49 +6876,6 @@
           <m:t>f</m:t>
         </m:r>
       </m:oMath>
-      <w:r>
-        <w:rPr>
-          <w:lang w:val="en-US"/>
-        </w:rPr>
-        <w:t xml:space="preserve"> (not to be confused with </w:t>
-      </w:r>
-      <m:oMath>
-        <m:sSub>
-          <m:sSubPr>
-            <m:ctrlPr>
-              <w:rPr>
-                <w:rFonts w:ascii="Cambria Math" w:hAnsi="Cambria Math"/>
-                <w:i/>
-                <w:lang w:val="en-US"/>
-              </w:rPr>
-            </m:ctrlPr>
-          </m:sSubPr>
-          <m:e>
-            <m:r>
-              <w:rPr>
-                <w:rFonts w:ascii="Cambria Math" w:hAnsi="Cambria Math"/>
-                <w:lang w:val="en-US"/>
-              </w:rPr>
-              <m:t>F</m:t>
-            </m:r>
-          </m:e>
-          <m:sub>
-            <m:r>
-              <w:rPr>
-                <w:rFonts w:ascii="Cambria Math" w:hAnsi="Cambria Math"/>
-                <w:lang w:val="en-US"/>
-              </w:rPr>
-              <m:t>f</m:t>
-            </m:r>
-          </m:sub>
-        </m:sSub>
-      </m:oMath>
-      <w:r>
-        <w:rPr>
-          <w:lang w:val="en-US"/>
-        </w:rPr>
-        <w:t>, engine drive force)</w:t>
-      </w:r>
     </w:p>
     <w:p>
       <w:pPr>
@@ -7599,139 +7463,6 @@
           <w:lang w:val="en-US"/>
         </w:rPr>
         <w:t>]</w:t>
-      </w:r>
-    </w:p>
-    <w:p>
-      <w:pPr>
-        <w:rPr>
-          <w:lang w:val="en-US"/>
-        </w:rPr>
-      </w:pPr>
-      <m:oMath>
-        <m:sSub>
-          <m:sSubPr>
-            <m:ctrlPr>
-              <w:rPr>
-                <w:rFonts w:ascii="Cambria Math" w:hAnsi="Cambria Math"/>
-                <w:i/>
-                <w:lang w:val="en-US"/>
-              </w:rPr>
-            </m:ctrlPr>
-          </m:sSubPr>
-          <m:e>
-            <m:r>
-              <w:rPr>
-                <w:rFonts w:ascii="Cambria Math" w:hAnsi="Cambria Math"/>
-                <w:lang w:val="en-US"/>
-              </w:rPr>
-              <m:t>f</m:t>
-            </m:r>
-          </m:e>
-          <m:sub>
-            <m:r>
-              <w:rPr>
-                <w:rFonts w:ascii="Cambria Math" w:hAnsi="Cambria Math"/>
-                <w:lang w:val="en-US"/>
-              </w:rPr>
-              <m:t>i</m:t>
-            </m:r>
-          </m:sub>
-        </m:sSub>
-      </m:oMath>
-      <w:r>
-        <w:rPr>
-          <w:lang w:val="en-US"/>
-        </w:rPr>
-        <w:t xml:space="preserve">: Rolling friction force for wheel </w:t>
-      </w:r>
-      <m:oMath>
-        <m:r>
-          <w:rPr>
-            <w:rFonts w:ascii="Cambria Math" w:hAnsi="Cambria Math"/>
-            <w:lang w:val="en-US"/>
-          </w:rPr>
-          <m:t>i</m:t>
-        </m:r>
-      </m:oMath>
-      <w:r>
-        <w:rPr>
-          <w:lang w:val="en-US"/>
-        </w:rPr>
-        <w:t xml:space="preserve">; </w:t>
-      </w:r>
-      <m:oMath>
-        <m:sSub>
-          <m:sSubPr>
-            <m:ctrlPr>
-              <w:rPr>
-                <w:rFonts w:ascii="Cambria Math" w:hAnsi="Cambria Math"/>
-                <w:i/>
-                <w:lang w:val="en-US"/>
-              </w:rPr>
-            </m:ctrlPr>
-          </m:sSubPr>
-          <m:e>
-            <m:r>
-              <w:rPr>
-                <w:rFonts w:ascii="Cambria Math" w:hAnsi="Cambria Math"/>
-                <w:lang w:val="en-US"/>
-              </w:rPr>
-              <m:t>f</m:t>
-            </m:r>
-          </m:e>
-          <m:sub>
-            <m:r>
-              <w:rPr>
-                <w:rFonts w:ascii="Cambria Math" w:hAnsi="Cambria Math"/>
-                <w:lang w:val="en-US"/>
-              </w:rPr>
-              <m:t>f</m:t>
-            </m:r>
-          </m:sub>
-        </m:sSub>
-      </m:oMath>
-      <w:r>
-        <w:rPr>
-          <w:lang w:val="en-US"/>
-        </w:rPr>
-        <w:t xml:space="preserve"> for front wheel, </w:t>
-      </w:r>
-      <m:oMath>
-        <m:sSub>
-          <m:sSubPr>
-            <m:ctrlPr>
-              <w:rPr>
-                <w:rFonts w:ascii="Cambria Math" w:hAnsi="Cambria Math"/>
-                <w:i/>
-                <w:lang w:val="en-US"/>
-              </w:rPr>
-            </m:ctrlPr>
-          </m:sSubPr>
-          <m:e>
-            <m:r>
-              <w:rPr>
-                <w:rFonts w:ascii="Cambria Math" w:hAnsi="Cambria Math"/>
-                <w:lang w:val="en-US"/>
-              </w:rPr>
-              <m:t>f</m:t>
-            </m:r>
-          </m:e>
-          <m:sub>
-            <m:r>
-              <w:rPr>
-                <w:rFonts w:ascii="Cambria Math" w:hAnsi="Cambria Math"/>
-                <w:lang w:val="en-US"/>
-              </w:rPr>
-              <m:t>r</m:t>
-            </m:r>
-          </m:sub>
-        </m:sSub>
-      </m:oMath>
-      <w:r>
-        <w:rPr>
-          <w:lang w:val="en-US"/>
-        </w:rPr>
-        <w:t xml:space="preserve"> for rear wheel [N]</w:t>
       </w:r>
     </w:p>
     <w:p>

</xml_diff>

<commit_message>
Updated code to match corrected model
</commit_message>
<xml_diff>
--- a/Model/Physics model.docx
+++ b/Model/Physics model.docx
@@ -4473,14 +4473,7 @@
               <w:rFonts w:ascii="Cambria Math" w:hAnsi="Cambria Math"/>
               <w:lang w:val="en-US"/>
             </w:rPr>
-            <m:t>=</m:t>
-          </m:r>
-          <m:r>
-            <w:rPr>
-              <w:rFonts w:ascii="Cambria Math" w:hAnsi="Cambria Math"/>
-              <w:lang w:val="en-US"/>
-            </w:rPr>
-            <m:t>b</m:t>
+            <m:t>=b</m:t>
           </m:r>
           <m:sSub>
             <m:sSubPr>
@@ -4516,14 +4509,7 @@
               <w:rFonts w:ascii="Cambria Math" w:hAnsi="Cambria Math"/>
               <w:lang w:val="en-US"/>
             </w:rPr>
-            <m:t>,</m:t>
-          </m:r>
-          <m:r>
-            <w:rPr>
-              <w:rFonts w:ascii="Cambria Math" w:hAnsi="Cambria Math"/>
-              <w:lang w:val="en-US"/>
-            </w:rPr>
-            <m:t xml:space="preserve">  </m:t>
+            <m:t xml:space="preserve">,  </m:t>
           </m:r>
           <m:sSub>
             <m:sSubPr>
@@ -4645,14 +4631,7 @@
               <w:rFonts w:ascii="Cambria Math" w:hAnsi="Cambria Math"/>
               <w:lang w:val="en-US"/>
             </w:rPr>
-            <m:t>,</m:t>
-          </m:r>
-          <m:r>
-            <w:rPr>
-              <w:rFonts w:ascii="Cambria Math" w:hAnsi="Cambria Math"/>
-              <w:lang w:val="en-US"/>
-            </w:rPr>
-            <m:t xml:space="preserve">  </m:t>
+            <m:t xml:space="preserve">,  </m:t>
           </m:r>
           <m:sSub>
             <m:sSubPr>
@@ -5609,35 +5588,13 @@
                 </m:mPr>
                 <m:mr>
                   <m:e>
-                    <m:sSub>
-                      <m:sSubPr>
-                        <m:ctrlPr>
-                          <w:rPr>
-                            <w:rFonts w:ascii="Cambria Math" w:hAnsi="Cambria Math"/>
-                            <w:i/>
-                            <w:lang w:val="en-US"/>
-                          </w:rPr>
-                        </m:ctrlPr>
-                      </m:sSubPr>
-                      <m:e>
-                        <m:r>
-                          <w:rPr>
-                            <w:rFonts w:ascii="Cambria Math" w:hAnsi="Cambria Math"/>
-                            <w:lang w:val="en-US"/>
-                          </w:rPr>
-                          <m:t>c</m:t>
-                        </m:r>
-                      </m:e>
-                      <m:sub>
-                        <m:r>
-                          <w:rPr>
-                            <w:rFonts w:ascii="Cambria Math" w:hAnsi="Cambria Math"/>
-                            <w:lang w:val="en-US"/>
-                          </w:rPr>
-                          <m:t>1</m:t>
-                        </m:r>
-                      </m:sub>
-                    </m:sSub>
+                    <m:r>
+                      <w:rPr>
+                        <w:rFonts w:ascii="Cambria Math" w:hAnsi="Cambria Math"/>
+                        <w:lang w:val="en-US"/>
+                      </w:rPr>
+                      <m:t>1+</m:t>
+                    </m:r>
                     <m:d>
                       <m:dPr>
                         <m:ctrlPr>
@@ -5665,7 +5622,7 @@
                                 <w:rFonts w:ascii="Cambria Math" w:hAnsi="Cambria Math"/>
                                 <w:lang w:val="en-US"/>
                               </w:rPr>
-                              <m:t>T</m:t>
+                              <m:t>c</m:t>
                             </m:r>
                           </m:e>
                           <m:sub>
@@ -5674,18 +5631,77 @@
                                 <w:rFonts w:ascii="Cambria Math" w:hAnsi="Cambria Math"/>
                                 <w:lang w:val="en-US"/>
                               </w:rPr>
-                              <m:t>k</m:t>
+                              <m:t>1</m:t>
                             </m:r>
                           </m:sub>
                         </m:sSub>
+                        <m:d>
+                          <m:dPr>
+                            <m:ctrlPr>
+                              <w:rPr>
+                                <w:rFonts w:ascii="Cambria Math" w:hAnsi="Cambria Math"/>
+                                <w:i/>
+                                <w:lang w:val="en-US"/>
+                              </w:rPr>
+                            </m:ctrlPr>
+                          </m:dPr>
+                          <m:e>
+                            <m:sSub>
+                              <m:sSubPr>
+                                <m:ctrlPr>
+                                  <w:rPr>
+                                    <w:rFonts w:ascii="Cambria Math" w:hAnsi="Cambria Math"/>
+                                    <w:i/>
+                                    <w:lang w:val="en-US"/>
+                                  </w:rPr>
+                                </m:ctrlPr>
+                              </m:sSubPr>
+                              <m:e>
+                                <m:r>
+                                  <w:rPr>
+                                    <w:rFonts w:ascii="Cambria Math" w:hAnsi="Cambria Math"/>
+                                    <w:lang w:val="en-US"/>
+                                  </w:rPr>
+                                  <m:t>T</m:t>
+                                </m:r>
+                              </m:e>
+                              <m:sub>
+                                <m:r>
+                                  <w:rPr>
+                                    <w:rFonts w:ascii="Cambria Math" w:hAnsi="Cambria Math"/>
+                                    <w:lang w:val="en-US"/>
+                                  </w:rPr>
+                                  <m:t>k</m:t>
+                                </m:r>
+                              </m:sub>
+                            </m:sSub>
+                          </m:e>
+                        </m:d>
+                        <m:r>
+                          <w:rPr>
+                            <w:rFonts w:ascii="Cambria Math" w:hAnsi="Cambria Math"/>
+                            <w:lang w:val="en-US"/>
+                          </w:rPr>
+                          <m:t>-b</m:t>
+                        </m:r>
                       </m:e>
                     </m:d>
+                    <m:r>
+                      <m:rPr>
+                        <m:sty m:val="p"/>
+                      </m:rPr>
+                      <w:rPr>
+                        <w:rFonts w:ascii="Cambria Math" w:hAnsi="Cambria Math"/>
+                        <w:lang w:val="en-US"/>
+                      </w:rPr>
+                      <m:t>Δ</m:t>
+                    </m:r>
                     <m:r>
                       <w:rPr>
                         <w:rFonts w:ascii="Cambria Math" w:hAnsi="Cambria Math"/>
                         <w:lang w:val="en-US"/>
                       </w:rPr>
-                      <m:t>-b</m:t>
+                      <m:t>t</m:t>
                     </m:r>
                   </m:e>
                   <m:e>
@@ -5952,6 +5968,23 @@
                         </m:rad>
                       </m:den>
                     </m:f>
+                    <m:r>
+                      <m:rPr>
+                        <m:sty m:val="p"/>
+                      </m:rPr>
+                      <w:rPr>
+                        <w:rFonts w:ascii="Cambria Math" w:eastAsia="Cambria Math" w:hAnsi="Cambria Math" w:cs="Cambria Math"/>
+                        <w:lang w:val="en-US"/>
+                      </w:rPr>
+                      <m:t>Δ</m:t>
+                    </m:r>
+                    <m:r>
+                      <w:rPr>
+                        <w:rFonts w:ascii="Cambria Math" w:eastAsia="Cambria Math" w:hAnsi="Cambria Math" w:cs="Cambria Math"/>
+                        <w:lang w:val="en-US"/>
+                      </w:rPr>
+                      <m:t>t</m:t>
+                    </m:r>
                     <m:ctrlPr>
                       <w:rPr>
                         <w:rFonts w:ascii="Cambria Math" w:eastAsia="Cambria Math" w:hAnsi="Cambria Math" w:cs="Cambria Math"/>
@@ -5966,7 +5999,7 @@
                         <w:rFonts w:ascii="Cambria Math" w:eastAsia="Cambria Math" w:hAnsi="Cambria Math" w:cs="Cambria Math"/>
                         <w:lang w:val="en-US"/>
                       </w:rPr>
-                      <m:t>0</m:t>
+                      <m:t>1</m:t>
                     </m:r>
                     <m:ctrlPr>
                       <w:rPr>
@@ -6389,6 +6422,23 @@
                         </m:sSup>
                       </m:den>
                     </m:f>
+                    <m:r>
+                      <m:rPr>
+                        <m:sty m:val="p"/>
+                      </m:rPr>
+                      <w:rPr>
+                        <w:rFonts w:ascii="Cambria Math" w:eastAsia="Cambria Math" w:hAnsi="Cambria Math" w:cs="Cambria Math"/>
+                        <w:lang w:val="en-US"/>
+                      </w:rPr>
+                      <m:t>Δ</m:t>
+                    </m:r>
+                    <m:r>
+                      <w:rPr>
+                        <w:rFonts w:ascii="Cambria Math" w:eastAsia="Cambria Math" w:hAnsi="Cambria Math" w:cs="Cambria Math"/>
+                        <w:lang w:val="en-US"/>
+                      </w:rPr>
+                      <m:t>t</m:t>
+                    </m:r>
                   </m:e>
                   <m:e>
                     <m:r>
@@ -6412,7 +6462,7 @@
                         <w:rFonts w:ascii="Cambria Math" w:eastAsia="Cambria Math" w:hAnsi="Cambria Math" w:cs="Cambria Math"/>
                         <w:lang w:val="en-US"/>
                       </w:rPr>
-                      <m:t>0</m:t>
+                      <m:t>1</m:t>
                     </m:r>
                   </m:e>
                 </m:mr>

</xml_diff>